<commit_message>
Add associate babysitter flow steps
</commit_message>
<xml_diff>
--- a/docs/parent_flow.docx
+++ b/docs/parent_flow.docx
@@ -35,8 +35,115 @@
         </w:numPr>
       </w:pPr>
       <w:r>
-        <w:t xml:space="preserve">On the home page </w:t>
-      </w:r>
+        <w:t xml:space="preserve">On the home page Click </w:t>
+      </w:r>
+      <w:r>
+        <w:rPr>
+          <w:i/>
+        </w:rPr>
+        <w:t>Create Account</w:t>
+      </w:r>
+    </w:p>
+    <w:p>
+      <w:pPr>
+        <w:pStyle w:val="ListParagraph"/>
+        <w:numPr>
+          <w:ilvl w:val="3"/>
+          <w:numId w:val="1"/>
+        </w:numPr>
+      </w:pPr>
+      <w:r>
+        <w:t xml:space="preserve">User is navigated to </w:t>
+      </w:r>
+      <w:r>
+        <w:rPr>
+          <w:i/>
+        </w:rPr>
+        <w:t>New Account</w:t>
+      </w:r>
+      <w:r>
+        <w:t xml:space="preserve"> page</w:t>
+      </w:r>
+    </w:p>
+    <w:p>
+      <w:pPr>
+        <w:pStyle w:val="ListParagraph"/>
+        <w:numPr>
+          <w:ilvl w:val="3"/>
+          <w:numId w:val="1"/>
+        </w:numPr>
+      </w:pPr>
+      <w:r>
+        <w:t>Enter first and last name</w:t>
+      </w:r>
+      <w:r>
+        <w:tab/>
+      </w:r>
+    </w:p>
+    <w:p>
+      <w:pPr>
+        <w:pStyle w:val="ListParagraph"/>
+        <w:numPr>
+          <w:ilvl w:val="3"/>
+          <w:numId w:val="1"/>
+        </w:numPr>
+      </w:pPr>
+      <w:r>
+        <w:t>Enter password</w:t>
+      </w:r>
+    </w:p>
+    <w:p>
+      <w:pPr>
+        <w:pStyle w:val="ListParagraph"/>
+        <w:numPr>
+          <w:ilvl w:val="3"/>
+          <w:numId w:val="1"/>
+        </w:numPr>
+      </w:pPr>
+      <w:r>
+        <w:t>Enter address</w:t>
+      </w:r>
+    </w:p>
+    <w:p>
+      <w:pPr>
+        <w:pStyle w:val="ListParagraph"/>
+        <w:numPr>
+          <w:ilvl w:val="3"/>
+          <w:numId w:val="1"/>
+        </w:numPr>
+      </w:pPr>
+      <w:r>
+        <w:t>Enter email</w:t>
+      </w:r>
+    </w:p>
+    <w:p>
+      <w:pPr>
+        <w:pStyle w:val="ListParagraph"/>
+        <w:numPr>
+          <w:ilvl w:val="2"/>
+          <w:numId w:val="1"/>
+        </w:numPr>
+      </w:pPr>
+      <w:r>
+        <w:t xml:space="preserve">Receive </w:t>
+      </w:r>
+      <w:proofErr w:type="gramStart"/>
+      <w:r>
+        <w:t>email confirming</w:t>
+      </w:r>
+      <w:proofErr w:type="gramEnd"/>
+      <w:r>
+        <w:t xml:space="preserve"> creation of account.</w:t>
+      </w:r>
+    </w:p>
+    <w:p>
+      <w:pPr>
+        <w:pStyle w:val="ListParagraph"/>
+        <w:numPr>
+          <w:ilvl w:val="3"/>
+          <w:numId w:val="1"/>
+        </w:numPr>
+      </w:pPr>
       <w:r>
         <w:t xml:space="preserve">Click </w:t>
       </w:r>
@@ -44,43 +151,70 @@
         <w:rPr>
           <w:i/>
         </w:rPr>
-        <w:t>Create Account</w:t>
-      </w:r>
-    </w:p>
-    <w:p>
-      <w:pPr>
-        <w:pStyle w:val="ListParagraph"/>
-        <w:numPr>
-          <w:ilvl w:val="3"/>
-          <w:numId w:val="1"/>
-        </w:numPr>
-      </w:pPr>
-      <w:r>
-        <w:t xml:space="preserve">User is navigated to </w:t>
+        <w:t>confirm</w:t>
+      </w:r>
+      <w:r>
+        <w:t xml:space="preserve"> link</w:t>
+      </w:r>
+    </w:p>
+    <w:p>
+      <w:pPr>
+        <w:pStyle w:val="ListParagraph"/>
+        <w:numPr>
+          <w:ilvl w:val="3"/>
+          <w:numId w:val="1"/>
+        </w:numPr>
+      </w:pPr>
+      <w:r>
+        <w:t>Redirected to confirmation page of site</w:t>
+      </w:r>
+    </w:p>
+    <w:p>
+      <w:pPr>
+        <w:pStyle w:val="ListParagraph"/>
+        <w:numPr>
+          <w:ilvl w:val="1"/>
+          <w:numId w:val="1"/>
+        </w:numPr>
+      </w:pPr>
+      <w:r>
+        <w:t>Yes</w:t>
+      </w:r>
+    </w:p>
+    <w:p>
+      <w:pPr>
+        <w:pStyle w:val="ListParagraph"/>
+        <w:numPr>
+          <w:ilvl w:val="2"/>
+          <w:numId w:val="1"/>
+        </w:numPr>
+      </w:pPr>
+      <w:r>
+        <w:t xml:space="preserve">On the home page Click </w:t>
       </w:r>
       <w:r>
         <w:rPr>
           <w:i/>
         </w:rPr>
-        <w:t>New Account</w:t>
-      </w:r>
-      <w:r>
-        <w:t xml:space="preserve"> page</w:t>
-      </w:r>
-    </w:p>
-    <w:p>
-      <w:pPr>
-        <w:pStyle w:val="ListParagraph"/>
-        <w:numPr>
-          <w:ilvl w:val="3"/>
-          <w:numId w:val="1"/>
-        </w:numPr>
-      </w:pPr>
-      <w:r>
-        <w:t>Enter first and last name</w:t>
-      </w:r>
-      <w:r>
-        <w:tab/>
+        <w:t>Login,</w:t>
+      </w:r>
+      <w:r>
+        <w:t xml:space="preserve"> model for </w:t>
+      </w:r>
+      <w:r>
+        <w:t>login appears.</w:t>
+      </w:r>
+    </w:p>
+    <w:p>
+      <w:pPr>
+        <w:pStyle w:val="ListParagraph"/>
+        <w:numPr>
+          <w:ilvl w:val="3"/>
+          <w:numId w:val="1"/>
+        </w:numPr>
+      </w:pPr>
+      <w:r>
+        <w:t>Enter email</w:t>
       </w:r>
     </w:p>
     <w:p>
@@ -104,22 +238,7 @@
         </w:numPr>
       </w:pPr>
       <w:r>
-        <w:t>Enter address</w:t>
-      </w:r>
-    </w:p>
-    <w:p>
-      <w:pPr>
-        <w:pStyle w:val="ListParagraph"/>
-        <w:numPr>
-          <w:ilvl w:val="3"/>
-          <w:numId w:val="1"/>
-        </w:numPr>
-      </w:pPr>
-      <w:r>
-        <w:t xml:space="preserve">Enter </w:t>
-      </w:r>
-      <w:r>
-        <w:t>email</w:t>
+        <w:t>Click login</w:t>
       </w:r>
     </w:p>
     <w:p>
@@ -131,20 +250,359 @@
         </w:numPr>
       </w:pPr>
       <w:r>
-        <w:t xml:space="preserve">Receive email confirming creation of </w:t>
-      </w:r>
-      <w:r>
-        <w:t>account</w:t>
-      </w:r>
-      <w:r>
-        <w:t>.</w:t>
-      </w:r>
-    </w:p>
-    <w:p>
-      <w:pPr>
-        <w:pStyle w:val="ListParagraph"/>
-        <w:numPr>
-          <w:ilvl w:val="3"/>
+        <w:rPr>
+          <w:sz w:val="22"/>
+        </w:rPr>
+        <w:t>Name will appear in upper right-hand corner and allow for logout</w:t>
+      </w:r>
+    </w:p>
+    <w:p>
+      <w:pPr>
+        <w:pStyle w:val="ListParagraph"/>
+        <w:ind w:left="1440"/>
+      </w:pPr>
+    </w:p>
+    <w:p>
+      <w:pPr>
+        <w:pStyle w:val="ListParagraph"/>
+        <w:numPr>
+          <w:ilvl w:val="0"/>
+          <w:numId w:val="1"/>
+        </w:numPr>
+      </w:pPr>
+      <w:r>
+        <w:rPr>
+          <w:sz w:val="22"/>
+        </w:rPr>
+        <w:t xml:space="preserve">Add/Edit Children </w:t>
+      </w:r>
+      <w:r>
+        <w:t>(Assume parent is logged in)</w:t>
+      </w:r>
+    </w:p>
+    <w:p>
+      <w:pPr>
+        <w:pStyle w:val="ListParagraph"/>
+        <w:numPr>
+          <w:ilvl w:val="1"/>
+          <w:numId w:val="1"/>
+        </w:numPr>
+      </w:pPr>
+      <w:r>
+        <w:rPr>
+          <w:sz w:val="22"/>
+        </w:rPr>
+        <w:t>C</w:t>
+      </w:r>
+      <w:r>
+        <w:rPr>
+          <w:sz w:val="22"/>
+        </w:rPr>
+        <w:t xml:space="preserve">lick </w:t>
+      </w:r>
+      <w:r>
+        <w:rPr>
+          <w:i/>
+          <w:sz w:val="22"/>
+        </w:rPr>
+        <w:t>Edit Account</w:t>
+      </w:r>
+      <w:r>
+        <w:rPr>
+          <w:sz w:val="22"/>
+        </w:rPr>
+        <w:t xml:space="preserve"> from Parent Dashboard</w:t>
+      </w:r>
+    </w:p>
+    <w:p>
+      <w:pPr>
+        <w:pStyle w:val="ListParagraph"/>
+        <w:numPr>
+          <w:ilvl w:val="1"/>
+          <w:numId w:val="1"/>
+        </w:numPr>
+      </w:pPr>
+      <w:r>
+        <w:t>Parent Has Child?</w:t>
+      </w:r>
+    </w:p>
+    <w:p>
+      <w:pPr>
+        <w:pStyle w:val="ListParagraph"/>
+        <w:numPr>
+          <w:ilvl w:val="2"/>
+          <w:numId w:val="1"/>
+        </w:numPr>
+      </w:pPr>
+      <w:r>
+        <w:rPr>
+          <w:sz w:val="22"/>
+        </w:rPr>
+        <w:t>No</w:t>
+      </w:r>
+    </w:p>
+    <w:p>
+      <w:pPr>
+        <w:pStyle w:val="ListParagraph"/>
+        <w:numPr>
+          <w:ilvl w:val="3"/>
+          <w:numId w:val="1"/>
+        </w:numPr>
+      </w:pPr>
+      <w:r>
+        <w:rPr>
+          <w:sz w:val="22"/>
+        </w:rPr>
+        <w:t>Now, click the large “+” sign under the children section.</w:t>
+      </w:r>
+    </w:p>
+    <w:p>
+      <w:pPr>
+        <w:pStyle w:val="ListParagraph"/>
+        <w:numPr>
+          <w:ilvl w:val="3"/>
+          <w:numId w:val="1"/>
+        </w:numPr>
+      </w:pPr>
+      <w:r>
+        <w:rPr>
+          <w:sz w:val="22"/>
+        </w:rPr>
+        <w:t>Fill in information about child</w:t>
+      </w:r>
+    </w:p>
+    <w:p>
+      <w:pPr>
+        <w:pStyle w:val="ListParagraph"/>
+        <w:numPr>
+          <w:ilvl w:val="4"/>
+          <w:numId w:val="1"/>
+        </w:numPr>
+      </w:pPr>
+      <w:r>
+        <w:rPr>
+          <w:sz w:val="22"/>
+        </w:rPr>
+        <w:t>Enter child name</w:t>
+      </w:r>
+    </w:p>
+    <w:p>
+      <w:pPr>
+        <w:pStyle w:val="ListParagraph"/>
+        <w:numPr>
+          <w:ilvl w:val="4"/>
+          <w:numId w:val="1"/>
+        </w:numPr>
+      </w:pPr>
+      <w:r>
+        <w:rPr>
+          <w:sz w:val="22"/>
+        </w:rPr>
+        <w:t>Enter child birthday</w:t>
+      </w:r>
+    </w:p>
+    <w:p>
+      <w:pPr>
+        <w:pStyle w:val="ListParagraph"/>
+        <w:numPr>
+          <w:ilvl w:val="4"/>
+          <w:numId w:val="1"/>
+        </w:numPr>
+      </w:pPr>
+      <w:r>
+        <w:rPr>
+          <w:sz w:val="22"/>
+        </w:rPr>
+        <w:t xml:space="preserve">Enter child’s special </w:t>
+      </w:r>
+      <w:proofErr w:type="gramStart"/>
+      <w:r>
+        <w:rPr>
+          <w:sz w:val="22"/>
+        </w:rPr>
+        <w:t>needs(</w:t>
+      </w:r>
+      <w:proofErr w:type="gramEnd"/>
+      <w:r>
+        <w:rPr>
+          <w:sz w:val="22"/>
+        </w:rPr>
+        <w:t>meds or allergies)</w:t>
+      </w:r>
+    </w:p>
+    <w:p>
+      <w:pPr>
+        <w:pStyle w:val="ListParagraph"/>
+        <w:numPr>
+          <w:ilvl w:val="4"/>
+          <w:numId w:val="1"/>
+        </w:numPr>
+      </w:pPr>
+      <w:r>
+        <w:rPr>
+          <w:sz w:val="22"/>
+        </w:rPr>
+        <w:t>Add child care actions</w:t>
+      </w:r>
+    </w:p>
+    <w:p>
+      <w:pPr>
+        <w:pStyle w:val="ListParagraph"/>
+        <w:numPr>
+          <w:ilvl w:val="4"/>
+          <w:numId w:val="1"/>
+        </w:numPr>
+      </w:pPr>
+      <w:r>
+        <w:t>Add photo (optional)</w:t>
+      </w:r>
+    </w:p>
+    <w:p>
+      <w:pPr>
+        <w:pStyle w:val="ListParagraph"/>
+        <w:numPr>
+          <w:ilvl w:val="3"/>
+          <w:numId w:val="1"/>
+        </w:numPr>
+      </w:pPr>
+      <w:r>
+        <w:rPr>
+          <w:sz w:val="22"/>
+        </w:rPr>
+        <w:t>Click add button</w:t>
+      </w:r>
+    </w:p>
+    <w:p>
+      <w:pPr>
+        <w:pStyle w:val="ListParagraph"/>
+        <w:numPr>
+          <w:ilvl w:val="3"/>
+          <w:numId w:val="1"/>
+        </w:numPr>
+      </w:pPr>
+      <w:r>
+        <w:rPr>
+          <w:sz w:val="22"/>
+        </w:rPr>
+        <w:t>Child is added to DB</w:t>
+      </w:r>
+    </w:p>
+    <w:p>
+      <w:pPr>
+        <w:pStyle w:val="ListParagraph"/>
+        <w:numPr>
+          <w:ilvl w:val="3"/>
+          <w:numId w:val="1"/>
+        </w:numPr>
+      </w:pPr>
+      <w:r>
+        <w:rPr>
+          <w:sz w:val="22"/>
+        </w:rPr>
+        <w:t>Child is now associated to parent</w:t>
+      </w:r>
+    </w:p>
+    <w:p>
+      <w:pPr>
+        <w:pStyle w:val="ListParagraph"/>
+        <w:numPr>
+          <w:ilvl w:val="2"/>
+          <w:numId w:val="1"/>
+        </w:numPr>
+      </w:pPr>
+      <w:r>
+        <w:rPr>
+          <w:sz w:val="22"/>
+        </w:rPr>
+        <w:t>Yes</w:t>
+      </w:r>
+    </w:p>
+    <w:p>
+      <w:pPr>
+        <w:pStyle w:val="ListParagraph"/>
+        <w:numPr>
+          <w:ilvl w:val="3"/>
+          <w:numId w:val="1"/>
+        </w:numPr>
+      </w:pPr>
+      <w:r>
+        <w:rPr>
+          <w:sz w:val="22"/>
+        </w:rPr>
+        <w:t>Click on picture of child to edit details</w:t>
+      </w:r>
+    </w:p>
+    <w:p>
+      <w:pPr>
+        <w:pStyle w:val="ListParagraph"/>
+        <w:numPr>
+          <w:ilvl w:val="3"/>
+          <w:numId w:val="1"/>
+        </w:numPr>
+      </w:pPr>
+      <w:r>
+        <w:t>Parent can edit basic child information</w:t>
+      </w:r>
+    </w:p>
+    <w:p>
+      <w:pPr>
+        <w:pStyle w:val="ListParagraph"/>
+        <w:numPr>
+          <w:ilvl w:val="3"/>
+          <w:numId w:val="1"/>
+        </w:numPr>
+      </w:pPr>
+      <w:r>
+        <w:t>Parent can add/edit special needs</w:t>
+      </w:r>
+    </w:p>
+    <w:p>
+      <w:pPr>
+        <w:pStyle w:val="ListParagraph"/>
+        <w:numPr>
+          <w:ilvl w:val="3"/>
+          <w:numId w:val="1"/>
+        </w:numPr>
+      </w:pPr>
+      <w:r>
+        <w:t>Parent can add/edit child actions</w:t>
+      </w:r>
+    </w:p>
+    <w:p>
+      <w:pPr>
+        <w:pStyle w:val="ListParagraph"/>
+        <w:ind w:left="2160"/>
+      </w:pPr>
+    </w:p>
+    <w:p>
+      <w:pPr>
+        <w:pStyle w:val="ListParagraph"/>
+        <w:numPr>
+          <w:ilvl w:val="0"/>
+          <w:numId w:val="1"/>
+        </w:numPr>
+      </w:pPr>
+      <w:r>
+        <w:t>Babysitter Associated? (Assume parent is logged in)</w:t>
+      </w:r>
+    </w:p>
+    <w:p>
+      <w:pPr>
+        <w:pStyle w:val="ListParagraph"/>
+        <w:numPr>
+          <w:ilvl w:val="1"/>
+          <w:numId w:val="1"/>
+        </w:numPr>
+      </w:pPr>
+      <w:r>
+        <w:t>No</w:t>
+      </w:r>
+    </w:p>
+    <w:p>
+      <w:pPr>
+        <w:pStyle w:val="ListParagraph"/>
+        <w:numPr>
+          <w:ilvl w:val="2"/>
           <w:numId w:val="1"/>
         </w:numPr>
       </w:pPr>
@@ -155,22 +613,55 @@
         <w:rPr>
           <w:i/>
         </w:rPr>
-        <w:t>confirm</w:t>
-      </w:r>
-      <w:r>
-        <w:t xml:space="preserve"> link</w:t>
-      </w:r>
-    </w:p>
-    <w:p>
-      <w:pPr>
-        <w:pStyle w:val="ListParagraph"/>
-        <w:numPr>
-          <w:ilvl w:val="3"/>
-          <w:numId w:val="1"/>
-        </w:numPr>
-      </w:pPr>
-      <w:r>
-        <w:t>Redirected to confirmation page of site</w:t>
+        <w:t>Assign Babysitter</w:t>
+      </w:r>
+      <w:r>
+        <w:t xml:space="preserve"> from Parent Dashboard</w:t>
+      </w:r>
+    </w:p>
+    <w:p>
+      <w:pPr>
+        <w:pStyle w:val="ListParagraph"/>
+        <w:numPr>
+          <w:ilvl w:val="2"/>
+          <w:numId w:val="1"/>
+        </w:numPr>
+      </w:pPr>
+      <w:r>
+        <w:t>Fill in email and basic information about Babysitter</w:t>
+      </w:r>
+    </w:p>
+    <w:p>
+      <w:pPr>
+        <w:pStyle w:val="ListParagraph"/>
+        <w:numPr>
+          <w:ilvl w:val="2"/>
+          <w:numId w:val="1"/>
+        </w:numPr>
+      </w:pPr>
+      <w:r>
+        <w:t xml:space="preserve">Click </w:t>
+      </w:r>
+      <w:r>
+        <w:rPr>
+          <w:i/>
+        </w:rPr>
+        <w:t>Accept</w:t>
+      </w:r>
+      <w:r>
+        <w:t xml:space="preserve"> </w:t>
+      </w:r>
+    </w:p>
+    <w:p>
+      <w:pPr>
+        <w:pStyle w:val="ListParagraph"/>
+        <w:numPr>
+          <w:ilvl w:val="2"/>
+          <w:numId w:val="1"/>
+        </w:numPr>
+      </w:pPr>
+      <w:r>
+        <w:t>Email is sent to babysitter with confirmation link</w:t>
       </w:r>
     </w:p>
     <w:p>
@@ -194,574 +685,48 @@
         </w:numPr>
       </w:pPr>
       <w:r>
-        <w:t xml:space="preserve">On the home page Click </w:t>
+        <w:t>Send follow up?</w:t>
+      </w:r>
+    </w:p>
+    <w:p/>
+    <w:p>
+      <w:pPr>
+        <w:pStyle w:val="ListParagraph"/>
+        <w:numPr>
+          <w:ilvl w:val="0"/>
+          <w:numId w:val="1"/>
+        </w:numPr>
+      </w:pPr>
+      <w:r>
+        <w:t>Alert babysitter (Assume parent is logged in)</w:t>
+      </w:r>
+    </w:p>
+    <w:p>
+      <w:pPr>
+        <w:pStyle w:val="ListParagraph"/>
+        <w:numPr>
+          <w:ilvl w:val="1"/>
+          <w:numId w:val="1"/>
+        </w:numPr>
+      </w:pPr>
+      <w:r>
+        <w:t xml:space="preserve">Click </w:t>
       </w:r>
       <w:r>
         <w:rPr>
           <w:i/>
         </w:rPr>
-        <w:t>Login,</w:t>
-      </w:r>
-      <w:r>
-        <w:t xml:space="preserve"> model for </w:t>
-      </w:r>
-      <w:r>
-        <w:t>login appears.</w:t>
-      </w:r>
-    </w:p>
-    <w:p>
-      <w:pPr>
-        <w:pStyle w:val="ListParagraph"/>
-        <w:numPr>
-          <w:ilvl w:val="3"/>
-          <w:numId w:val="1"/>
-        </w:numPr>
-      </w:pPr>
-      <w:r>
-        <w:t>Enter</w:t>
-      </w:r>
-      <w:r>
-        <w:t xml:space="preserve"> email</w:t>
-      </w:r>
-    </w:p>
-    <w:p>
-      <w:pPr>
-        <w:pStyle w:val="ListParagraph"/>
-        <w:numPr>
-          <w:ilvl w:val="3"/>
-          <w:numId w:val="1"/>
-        </w:numPr>
-      </w:pPr>
-      <w:r>
-        <w:t>Enter password</w:t>
-      </w:r>
-    </w:p>
-    <w:p>
-      <w:pPr>
-        <w:pStyle w:val="ListParagraph"/>
-        <w:numPr>
-          <w:ilvl w:val="3"/>
-          <w:numId w:val="1"/>
-        </w:numPr>
-      </w:pPr>
-      <w:r>
-        <w:t>Click login</w:t>
-      </w:r>
-    </w:p>
-    <w:p>
-      <w:pPr>
-        <w:pStyle w:val="ListParagraph"/>
-        <w:numPr>
-          <w:ilvl w:val="2"/>
-          <w:numId w:val="1"/>
-        </w:numPr>
-      </w:pPr>
-      <w:r>
-        <w:rPr>
-          <w:sz w:val="22"/>
-        </w:rPr>
-        <w:t>Name</w:t>
-      </w:r>
-      <w:r>
-        <w:rPr>
-          <w:sz w:val="22"/>
-        </w:rPr>
-        <w:t xml:space="preserve"> will</w:t>
-      </w:r>
-      <w:r>
-        <w:rPr>
-          <w:sz w:val="22"/>
-        </w:rPr>
-        <w:t xml:space="preserve"> appear in upper right-hand corner</w:t>
-      </w:r>
-      <w:r>
-        <w:rPr>
-          <w:sz w:val="22"/>
-        </w:rPr>
-        <w:t xml:space="preserve"> and allow for logout</w:t>
-      </w:r>
-    </w:p>
-    <w:p>
-      <w:pPr>
-        <w:pStyle w:val="ListParagraph"/>
-        <w:ind w:left="1440"/>
-      </w:pPr>
-    </w:p>
-    <w:p>
-      <w:pPr>
-        <w:pStyle w:val="ListParagraph"/>
-        <w:numPr>
-          <w:ilvl w:val="0"/>
-          <w:numId w:val="1"/>
-        </w:numPr>
-      </w:pPr>
-      <w:r>
-        <w:rPr>
-          <w:sz w:val="22"/>
-        </w:rPr>
-        <w:t>Add/Edit Children</w:t>
-      </w:r>
-    </w:p>
-    <w:p>
-      <w:pPr>
-        <w:pStyle w:val="ListParagraph"/>
-        <w:numPr>
-          <w:ilvl w:val="1"/>
-          <w:numId w:val="1"/>
-        </w:numPr>
-      </w:pPr>
-      <w:r>
-        <w:t>Parent logs in</w:t>
-      </w:r>
-    </w:p>
-    <w:p>
-      <w:pPr>
-        <w:pStyle w:val="ListParagraph"/>
-        <w:numPr>
-          <w:ilvl w:val="1"/>
-          <w:numId w:val="1"/>
-        </w:numPr>
-      </w:pPr>
-      <w:r>
-        <w:rPr>
-          <w:sz w:val="22"/>
-        </w:rPr>
-        <w:t>C</w:t>
-      </w:r>
-      <w:r>
-        <w:rPr>
-          <w:sz w:val="22"/>
-        </w:rPr>
-        <w:t xml:space="preserve">lick </w:t>
-      </w:r>
-      <w:r>
-        <w:rPr>
-          <w:i/>
-          <w:sz w:val="22"/>
-        </w:rPr>
-        <w:t>Edit Account</w:t>
-      </w:r>
-      <w:r>
-        <w:rPr>
-          <w:sz w:val="22"/>
-        </w:rPr>
-        <w:t xml:space="preserve"> from Parent Dashboard</w:t>
-      </w:r>
-    </w:p>
-    <w:p>
-      <w:pPr>
-        <w:pStyle w:val="ListParagraph"/>
-        <w:numPr>
-          <w:ilvl w:val="1"/>
-          <w:numId w:val="1"/>
-        </w:numPr>
-      </w:pPr>
-      <w:r>
-        <w:t>Parent Has Child?</w:t>
-      </w:r>
-    </w:p>
-    <w:p>
-      <w:pPr>
-        <w:pStyle w:val="ListParagraph"/>
-        <w:numPr>
-          <w:ilvl w:val="2"/>
-          <w:numId w:val="1"/>
-        </w:numPr>
-      </w:pPr>
-      <w:r>
-        <w:rPr>
-          <w:sz w:val="22"/>
-        </w:rPr>
-        <w:t>No</w:t>
-      </w:r>
-    </w:p>
-    <w:p>
-      <w:pPr>
-        <w:pStyle w:val="ListParagraph"/>
-        <w:numPr>
-          <w:ilvl w:val="3"/>
-          <w:numId w:val="1"/>
-        </w:numPr>
-      </w:pPr>
-      <w:r>
-        <w:rPr>
-          <w:sz w:val="22"/>
-        </w:rPr>
-        <w:t xml:space="preserve">Now, click the large </w:t>
-      </w:r>
-      <w:r>
-        <w:rPr>
-          <w:sz w:val="22"/>
-        </w:rPr>
-        <w:t>“</w:t>
-      </w:r>
-      <w:r>
-        <w:rPr>
-          <w:sz w:val="22"/>
-        </w:rPr>
-        <w:t>+</w:t>
-      </w:r>
-      <w:r>
-        <w:rPr>
-          <w:sz w:val="22"/>
-        </w:rPr>
-        <w:t>”</w:t>
-      </w:r>
-      <w:r>
-        <w:rPr>
-          <w:sz w:val="22"/>
-        </w:rPr>
-        <w:t xml:space="preserve"> sign under the children section.</w:t>
-      </w:r>
-    </w:p>
-    <w:p>
-      <w:pPr>
-        <w:pStyle w:val="ListParagraph"/>
-        <w:numPr>
-          <w:ilvl w:val="3"/>
-          <w:numId w:val="1"/>
-        </w:numPr>
-      </w:pPr>
-      <w:r>
-        <w:rPr>
-          <w:sz w:val="22"/>
-        </w:rPr>
-        <w:t>Fill in information about child</w:t>
-      </w:r>
-    </w:p>
-    <w:p>
-      <w:pPr>
-        <w:pStyle w:val="ListParagraph"/>
-        <w:numPr>
-          <w:ilvl w:val="4"/>
-          <w:numId w:val="1"/>
-        </w:numPr>
-      </w:pPr>
-      <w:r>
-        <w:rPr>
-          <w:sz w:val="22"/>
-        </w:rPr>
-        <w:t>Enter child name</w:t>
-      </w:r>
-    </w:p>
-    <w:p>
-      <w:pPr>
-        <w:pStyle w:val="ListParagraph"/>
-        <w:numPr>
-          <w:ilvl w:val="4"/>
-          <w:numId w:val="1"/>
-        </w:numPr>
-      </w:pPr>
-      <w:r>
-        <w:rPr>
-          <w:sz w:val="22"/>
-        </w:rPr>
-        <w:t xml:space="preserve">Enter child </w:t>
-      </w:r>
-      <w:r>
-        <w:rPr>
-          <w:sz w:val="22"/>
-        </w:rPr>
-        <w:t>birthday</w:t>
-      </w:r>
-    </w:p>
-    <w:p>
-      <w:pPr>
-        <w:pStyle w:val="ListParagraph"/>
-        <w:numPr>
-          <w:ilvl w:val="4"/>
-          <w:numId w:val="1"/>
-        </w:numPr>
-      </w:pPr>
-      <w:r>
-        <w:rPr>
-          <w:sz w:val="22"/>
-        </w:rPr>
-        <w:t>Enter child</w:t>
-      </w:r>
-      <w:r>
-        <w:rPr>
-          <w:sz w:val="22"/>
-        </w:rPr>
-        <w:t>’s special needs(meds or allergies)</w:t>
-      </w:r>
-    </w:p>
-    <w:p>
-      <w:pPr>
-        <w:pStyle w:val="ListParagraph"/>
-        <w:numPr>
-          <w:ilvl w:val="4"/>
-          <w:numId w:val="1"/>
-        </w:numPr>
-      </w:pPr>
-      <w:r>
-        <w:rPr>
-          <w:sz w:val="22"/>
-        </w:rPr>
-        <w:t>Add</w:t>
-      </w:r>
-      <w:r>
-        <w:rPr>
-          <w:sz w:val="22"/>
-        </w:rPr>
-        <w:t xml:space="preserve"> child care actions</w:t>
-      </w:r>
-    </w:p>
-    <w:p>
-      <w:pPr>
-        <w:pStyle w:val="ListParagraph"/>
-        <w:numPr>
-          <w:ilvl w:val="4"/>
-          <w:numId w:val="1"/>
-        </w:numPr>
-      </w:pPr>
-      <w:r>
-        <w:t>Add photo (optional)</w:t>
-      </w:r>
-    </w:p>
-    <w:p>
-      <w:pPr>
-        <w:pStyle w:val="ListParagraph"/>
-        <w:numPr>
-          <w:ilvl w:val="3"/>
-          <w:numId w:val="1"/>
-        </w:numPr>
-      </w:pPr>
-      <w:r>
-        <w:rPr>
-          <w:sz w:val="22"/>
-        </w:rPr>
-        <w:t>Click add button</w:t>
-      </w:r>
-    </w:p>
-    <w:p>
-      <w:pPr>
-        <w:pStyle w:val="ListParagraph"/>
-        <w:numPr>
-          <w:ilvl w:val="3"/>
-          <w:numId w:val="1"/>
-        </w:numPr>
-      </w:pPr>
-      <w:r>
-        <w:rPr>
-          <w:sz w:val="22"/>
-        </w:rPr>
-        <w:t>Child is added to DB</w:t>
-      </w:r>
-    </w:p>
-    <w:p>
-      <w:pPr>
-        <w:pStyle w:val="ListParagraph"/>
-        <w:numPr>
-          <w:ilvl w:val="3"/>
-          <w:numId w:val="1"/>
-        </w:numPr>
-      </w:pPr>
-      <w:r>
-        <w:rPr>
-          <w:sz w:val="22"/>
-        </w:rPr>
-        <w:t>Child is now associated to parent</w:t>
-      </w:r>
-    </w:p>
-    <w:p>
-      <w:pPr>
-        <w:pStyle w:val="ListParagraph"/>
-        <w:numPr>
-          <w:ilvl w:val="2"/>
-          <w:numId w:val="1"/>
-        </w:numPr>
-      </w:pPr>
-      <w:r>
-        <w:rPr>
-          <w:sz w:val="22"/>
-        </w:rPr>
-        <w:t>Yes</w:t>
-      </w:r>
-    </w:p>
-    <w:p>
-      <w:pPr>
-        <w:pStyle w:val="ListParagraph"/>
-        <w:numPr>
-          <w:ilvl w:val="3"/>
-          <w:numId w:val="1"/>
-        </w:numPr>
-      </w:pPr>
-      <w:r>
-        <w:rPr>
-          <w:sz w:val="22"/>
-        </w:rPr>
-        <w:t>Click on picture of child to edit details</w:t>
-      </w:r>
-    </w:p>
-    <w:p>
-      <w:pPr>
-        <w:pStyle w:val="ListParagraph"/>
-        <w:numPr>
-          <w:ilvl w:val="3"/>
-          <w:numId w:val="1"/>
-        </w:numPr>
-      </w:pPr>
-      <w:r>
-        <w:t>Parent</w:t>
-      </w:r>
-      <w:r>
-        <w:t xml:space="preserve"> can edit</w:t>
-      </w:r>
-      <w:r>
-        <w:t xml:space="preserve"> basic child</w:t>
-      </w:r>
-      <w:r>
-        <w:t xml:space="preserve"> information</w:t>
-      </w:r>
-    </w:p>
-    <w:p>
-      <w:pPr>
-        <w:pStyle w:val="ListParagraph"/>
-        <w:numPr>
-          <w:ilvl w:val="3"/>
-          <w:numId w:val="1"/>
-        </w:numPr>
-      </w:pPr>
-      <w:r>
-        <w:t>Parent can add/edit special needs</w:t>
-      </w:r>
-    </w:p>
-    <w:p>
-      <w:pPr>
-        <w:pStyle w:val="ListParagraph"/>
-        <w:numPr>
-          <w:ilvl w:val="3"/>
-          <w:numId w:val="1"/>
-        </w:numPr>
-      </w:pPr>
-      <w:r>
-        <w:t>Parent can add/edit child actions</w:t>
-      </w:r>
-    </w:p>
-    <w:p/>
-    <w:p>
-      <w:pPr>
-        <w:pStyle w:val="ListParagraph"/>
-        <w:numPr>
-          <w:ilvl w:val="0"/>
-          <w:numId w:val="1"/>
-        </w:numPr>
-      </w:pPr>
-      <w:r>
-        <w:t>Alert babysitter:</w:t>
-      </w:r>
-    </w:p>
-    <w:p>
-      <w:pPr>
-        <w:pStyle w:val="ListParagraph"/>
-        <w:numPr>
-          <w:ilvl w:val="1"/>
-          <w:numId w:val="1"/>
-        </w:numPr>
-      </w:pPr>
-      <w:r>
-        <w:t xml:space="preserve">Parent logs </w:t>
-      </w:r>
-      <w:r>
-        <w:t>into application</w:t>
-      </w:r>
-    </w:p>
-    <w:p>
-      <w:pPr>
-        <w:pStyle w:val="ListParagraph"/>
-        <w:numPr>
-          <w:ilvl w:val="1"/>
-          <w:numId w:val="1"/>
-        </w:numPr>
-      </w:pPr>
-      <w:r>
-        <w:t>Click</w:t>
-      </w:r>
-      <w:r>
-        <w:t xml:space="preserve"> </w:t>
-      </w:r>
-      <w:r>
-        <w:rPr>
-          <w:i/>
-        </w:rPr>
-        <w:t>A</w:t>
-      </w:r>
-      <w:r>
-        <w:rPr>
-          <w:i/>
-        </w:rPr>
-        <w:t xml:space="preserve">lert </w:t>
-      </w:r>
-      <w:r>
-        <w:rPr>
-          <w:i/>
-        </w:rPr>
-        <w:t>B</w:t>
-      </w:r>
-      <w:r>
-        <w:rPr>
-          <w:i/>
-        </w:rPr>
-        <w:t>abysitter</w:t>
-      </w:r>
-      <w:r>
-        <w:t xml:space="preserve"> from </w:t>
-      </w:r>
-      <w:r>
-        <w:t>Parent Dashboard</w:t>
-      </w:r>
-      <w:r>
-        <w:t xml:space="preserve"> </w:t>
+        <w:t>Alert Babysitter</w:t>
+      </w:r>
+      <w:r>
+        <w:t xml:space="preserve"> from Parent Dashboard </w:t>
       </w:r>
       <w:r>
         <w:rPr>
           <w:b/>
           <w:color w:val="FF0000"/>
         </w:rPr>
-        <w:t>(</w:t>
-      </w:r>
-      <w:r>
-        <w:rPr>
-          <w:b/>
-          <w:color w:val="FF0000"/>
-        </w:rPr>
-        <w:t>only</w:t>
-      </w:r>
-      <w:r>
-        <w:rPr>
-          <w:b/>
-          <w:color w:val="FF0000"/>
-        </w:rPr>
-        <w:t xml:space="preserve"> available</w:t>
-      </w:r>
-      <w:r>
-        <w:rPr>
-          <w:b/>
-          <w:color w:val="FF0000"/>
-        </w:rPr>
-        <w:t xml:space="preserve"> if a session of </w:t>
-      </w:r>
-      <w:r>
-        <w:rPr>
-          <w:b/>
-          <w:color w:val="FF0000"/>
-        </w:rPr>
-        <w:t>childcare</w:t>
-      </w:r>
-      <w:r>
-        <w:rPr>
-          <w:b/>
-          <w:color w:val="FF0000"/>
-        </w:rPr>
-        <w:t xml:space="preserve"> is currently in progress</w:t>
-      </w:r>
-      <w:r>
-        <w:rPr>
-          <w:b/>
-          <w:color w:val="FF0000"/>
-        </w:rPr>
-        <w:t>)</w:t>
+        <w:t>(only available if a session of childcare is currently in progress)</w:t>
       </w:r>
     </w:p>
     <w:p>
@@ -773,13 +738,7 @@
         </w:numPr>
       </w:pPr>
       <w:r>
-        <w:t xml:space="preserve">Email </w:t>
-      </w:r>
-      <w:r>
-        <w:t xml:space="preserve">and/or text </w:t>
-      </w:r>
-      <w:r>
-        <w:t>is sent to the babysitter</w:t>
+        <w:t>Fill in alert</w:t>
       </w:r>
     </w:p>
     <w:p>
@@ -790,6 +749,21 @@
           <w:numId w:val="1"/>
         </w:numPr>
       </w:pPr>
+      <w:r>
+        <w:t>Email and/or text is sent to the babysitter</w:t>
+      </w:r>
+    </w:p>
+    <w:p>
+      <w:pPr>
+        <w:pStyle w:val="ListParagraph"/>
+        <w:numPr>
+          <w:ilvl w:val="2"/>
+          <w:numId w:val="1"/>
+        </w:numPr>
+      </w:pPr>
+      <w:r>
+        <w:t>Alert is saved in DB and shown on Babysitter Dashboard</w:t>
+      </w:r>
     </w:p>
     <w:p/>
     <w:p>
@@ -801,8 +775,7 @@
         </w:numPr>
       </w:pPr>
       <w:r>
-        <w:lastRenderedPageBreak/>
-        <w:t>Check status of child care:</w:t>
+        <w:t>Check status of child care (Assume parent is logged in)</w:t>
       </w:r>
     </w:p>
     <w:p>
@@ -828,6 +801,9 @@
       <w:r>
         <w:t>Parent sees a timeline of all tasks that have been completed and for which children</w:t>
       </w:r>
+    </w:p>
+    <w:p/>
+    <w:p>
       <w:bookmarkStart w:id="0" w:name="_GoBack"/>
       <w:bookmarkEnd w:id="0"/>
     </w:p>
@@ -1146,6 +1122,7 @@
   <w:style w:type="paragraph" w:default="1" w:styleId="Normal">
     <w:name w:val="Normal"/>
     <w:qFormat/>
+    <w:rsid w:val="00EC6AEB"/>
   </w:style>
   <w:style w:type="character" w:default="1" w:styleId="DefaultParagraphFont">
     <w:name w:val="Default Paragraph Font"/>
@@ -1385,6 +1362,7 @@
   <w:style w:type="paragraph" w:default="1" w:styleId="Normal">
     <w:name w:val="Normal"/>
     <w:qFormat/>
+    <w:rsid w:val="00EC6AEB"/>
   </w:style>
   <w:style w:type="character" w:default="1" w:styleId="DefaultParagraphFont">
     <w:name w:val="Default Paragraph Font"/>

</xml_diff>

<commit_message>
Update format for parent flow document
</commit_message>
<xml_diff>
--- a/docs/parent_flow.docx
+++ b/docs/parent_flow.docx
@@ -4,6 +4,14 @@
   <w:body>
     <w:p>
       <w:pPr>
+        <w:pStyle w:val="Heading1"/>
+      </w:pPr>
+      <w:r>
+        <w:t>Parent Has An Account?</w:t>
+      </w:r>
+    </w:p>
+    <w:p>
+      <w:pPr>
         <w:pStyle w:val="ListParagraph"/>
         <w:numPr>
           <w:ilvl w:val="0"/>
@@ -11,7 +19,7 @@
         </w:numPr>
       </w:pPr>
       <w:r>
-        <w:t>Parent Has An Account?</w:t>
+        <w:t>No</w:t>
       </w:r>
     </w:p>
     <w:p>
@@ -19,18 +27,6 @@
         <w:pStyle w:val="ListParagraph"/>
         <w:numPr>
           <w:ilvl w:val="1"/>
-          <w:numId w:val="1"/>
-        </w:numPr>
-      </w:pPr>
-      <w:r>
-        <w:t>No</w:t>
-      </w:r>
-    </w:p>
-    <w:p>
-      <w:pPr>
-        <w:pStyle w:val="ListParagraph"/>
-        <w:numPr>
-          <w:ilvl w:val="2"/>
           <w:numId w:val="1"/>
         </w:numPr>
       </w:pPr>
@@ -48,7 +44,7 @@
       <w:pPr>
         <w:pStyle w:val="ListParagraph"/>
         <w:numPr>
-          <w:ilvl w:val="3"/>
+          <w:ilvl w:val="2"/>
           <w:numId w:val="1"/>
         </w:numPr>
       </w:pPr>
@@ -69,62 +65,62 @@
       <w:pPr>
         <w:pStyle w:val="ListParagraph"/>
         <w:numPr>
-          <w:ilvl w:val="3"/>
-          <w:numId w:val="1"/>
-        </w:numPr>
-      </w:pPr>
-      <w:r>
-        <w:t>Enter first and last name</w:t>
-      </w:r>
-      <w:r>
-        <w:tab/>
-      </w:r>
-    </w:p>
-    <w:p>
-      <w:pPr>
-        <w:pStyle w:val="ListParagraph"/>
-        <w:numPr>
-          <w:ilvl w:val="3"/>
-          <w:numId w:val="1"/>
-        </w:numPr>
-      </w:pPr>
-      <w:r>
-        <w:t>Enter password</w:t>
-      </w:r>
-    </w:p>
-    <w:p>
-      <w:pPr>
-        <w:pStyle w:val="ListParagraph"/>
-        <w:numPr>
-          <w:ilvl w:val="3"/>
-          <w:numId w:val="1"/>
-        </w:numPr>
-      </w:pPr>
-      <w:r>
-        <w:t>Enter address</w:t>
-      </w:r>
-    </w:p>
-    <w:p>
-      <w:pPr>
-        <w:pStyle w:val="ListParagraph"/>
-        <w:numPr>
-          <w:ilvl w:val="3"/>
-          <w:numId w:val="1"/>
-        </w:numPr>
-      </w:pPr>
-      <w:r>
-        <w:t>Enter email</w:t>
-      </w:r>
-    </w:p>
-    <w:p>
-      <w:pPr>
-        <w:pStyle w:val="ListParagraph"/>
-        <w:numPr>
           <w:ilvl w:val="2"/>
           <w:numId w:val="1"/>
         </w:numPr>
       </w:pPr>
       <w:r>
+        <w:t>Enter first and last name</w:t>
+      </w:r>
+      <w:r>
+        <w:tab/>
+      </w:r>
+    </w:p>
+    <w:p>
+      <w:pPr>
+        <w:pStyle w:val="ListParagraph"/>
+        <w:numPr>
+          <w:ilvl w:val="2"/>
+          <w:numId w:val="1"/>
+        </w:numPr>
+      </w:pPr>
+      <w:r>
+        <w:t>Enter password</w:t>
+      </w:r>
+    </w:p>
+    <w:p>
+      <w:pPr>
+        <w:pStyle w:val="ListParagraph"/>
+        <w:numPr>
+          <w:ilvl w:val="2"/>
+          <w:numId w:val="1"/>
+        </w:numPr>
+      </w:pPr>
+      <w:r>
+        <w:t>Enter address</w:t>
+      </w:r>
+    </w:p>
+    <w:p>
+      <w:pPr>
+        <w:pStyle w:val="ListParagraph"/>
+        <w:numPr>
+          <w:ilvl w:val="2"/>
+          <w:numId w:val="1"/>
+        </w:numPr>
+      </w:pPr>
+      <w:r>
+        <w:t>Enter email</w:t>
+      </w:r>
+    </w:p>
+    <w:p>
+      <w:pPr>
+        <w:pStyle w:val="ListParagraph"/>
+        <w:numPr>
+          <w:ilvl w:val="1"/>
+          <w:numId w:val="1"/>
+        </w:numPr>
+      </w:pPr>
+      <w:r>
         <w:t xml:space="preserve">Receive </w:t>
       </w:r>
       <w:proofErr w:type="gramStart"/>
@@ -140,7 +136,7 @@
       <w:pPr>
         <w:pStyle w:val="ListParagraph"/>
         <w:numPr>
-          <w:ilvl w:val="3"/>
+          <w:ilvl w:val="2"/>
           <w:numId w:val="1"/>
         </w:numPr>
       </w:pPr>
@@ -161,7 +157,7 @@
       <w:pPr>
         <w:pStyle w:val="ListParagraph"/>
         <w:numPr>
-          <w:ilvl w:val="3"/>
+          <w:ilvl w:val="2"/>
           <w:numId w:val="1"/>
         </w:numPr>
       </w:pPr>
@@ -173,19 +169,19 @@
       <w:pPr>
         <w:pStyle w:val="ListParagraph"/>
         <w:numPr>
+          <w:ilvl w:val="0"/>
+          <w:numId w:val="1"/>
+        </w:numPr>
+      </w:pPr>
+      <w:r>
+        <w:t>Yes</w:t>
+      </w:r>
+    </w:p>
+    <w:p>
+      <w:pPr>
+        <w:pStyle w:val="ListParagraph"/>
+        <w:numPr>
           <w:ilvl w:val="1"/>
-          <w:numId w:val="1"/>
-        </w:numPr>
-      </w:pPr>
-      <w:r>
-        <w:t>Yes</w:t>
-      </w:r>
-    </w:p>
-    <w:p>
-      <w:pPr>
-        <w:pStyle w:val="ListParagraph"/>
-        <w:numPr>
-          <w:ilvl w:val="2"/>
           <w:numId w:val="1"/>
         </w:numPr>
       </w:pPr>
@@ -199,46 +195,7 @@
         <w:t>Login,</w:t>
       </w:r>
       <w:r>
-        <w:t xml:space="preserve"> model for </w:t>
-      </w:r>
-      <w:r>
-        <w:t>login appears.</w:t>
-      </w:r>
-    </w:p>
-    <w:p>
-      <w:pPr>
-        <w:pStyle w:val="ListParagraph"/>
-        <w:numPr>
-          <w:ilvl w:val="3"/>
-          <w:numId w:val="1"/>
-        </w:numPr>
-      </w:pPr>
-      <w:r>
-        <w:t>Enter email</w:t>
-      </w:r>
-    </w:p>
-    <w:p>
-      <w:pPr>
-        <w:pStyle w:val="ListParagraph"/>
-        <w:numPr>
-          <w:ilvl w:val="3"/>
-          <w:numId w:val="1"/>
-        </w:numPr>
-      </w:pPr>
-      <w:r>
-        <w:t>Enter password</w:t>
-      </w:r>
-    </w:p>
-    <w:p>
-      <w:pPr>
-        <w:pStyle w:val="ListParagraph"/>
-        <w:numPr>
-          <w:ilvl w:val="3"/>
-          <w:numId w:val="1"/>
-        </w:numPr>
-      </w:pPr>
-      <w:r>
-        <w:t>Click login</w:t>
+        <w:t xml:space="preserve"> model for login appears.</w:t>
       </w:r>
     </w:p>
     <w:p>
@@ -250,34 +207,31 @@
         </w:numPr>
       </w:pPr>
       <w:r>
-        <w:rPr>
-          <w:sz w:val="22"/>
-        </w:rPr>
-        <w:t>Name will appear in upper right-hand corner and allow for logout</w:t>
-      </w:r>
-    </w:p>
-    <w:p>
-      <w:pPr>
-        <w:pStyle w:val="ListParagraph"/>
-        <w:ind w:left="1440"/>
-      </w:pPr>
-    </w:p>
-    <w:p>
-      <w:pPr>
-        <w:pStyle w:val="ListParagraph"/>
-        <w:numPr>
-          <w:ilvl w:val="0"/>
+        <w:t>Enter email</w:t>
+      </w:r>
+    </w:p>
+    <w:p>
+      <w:pPr>
+        <w:pStyle w:val="ListParagraph"/>
+        <w:numPr>
+          <w:ilvl w:val="2"/>
           <w:numId w:val="1"/>
         </w:numPr>
       </w:pPr>
       <w:r>
-        <w:rPr>
-          <w:sz w:val="22"/>
-        </w:rPr>
-        <w:t xml:space="preserve">Add/Edit Children </w:t>
-      </w:r>
-      <w:r>
-        <w:t>(Assume parent is logged in)</w:t>
+        <w:t>Enter password</w:t>
+      </w:r>
+    </w:p>
+    <w:p>
+      <w:pPr>
+        <w:pStyle w:val="ListParagraph"/>
+        <w:numPr>
+          <w:ilvl w:val="2"/>
+          <w:numId w:val="1"/>
+        </w:numPr>
+      </w:pPr>
+      <w:r>
+        <w:t>Click login</w:t>
       </w:r>
     </w:p>
     <w:p>
@@ -289,28 +243,37 @@
         </w:numPr>
       </w:pPr>
       <w:r>
-        <w:rPr>
-          <w:sz w:val="22"/>
-        </w:rPr>
-        <w:t>C</w:t>
-      </w:r>
-      <w:r>
-        <w:rPr>
-          <w:sz w:val="22"/>
-        </w:rPr>
-        <w:t xml:space="preserve">lick </w:t>
+        <w:t>Name will appear in upper right-hand corner and allow for logout</w:t>
+      </w:r>
+    </w:p>
+    <w:p>
+      <w:pPr>
+        <w:pStyle w:val="Heading1"/>
+      </w:pPr>
+      <w:r>
+        <w:t>Add/Edit Children (Assume parent is logged in)</w:t>
+      </w:r>
+      <w:bookmarkStart w:id="0" w:name="_GoBack"/>
+      <w:bookmarkEnd w:id="0"/>
+    </w:p>
+    <w:p>
+      <w:pPr>
+        <w:pStyle w:val="ListParagraph"/>
+        <w:numPr>
+          <w:ilvl w:val="0"/>
+          <w:numId w:val="3"/>
+        </w:numPr>
+      </w:pPr>
+      <w:r>
+        <w:t xml:space="preserve">Click </w:t>
       </w:r>
       <w:r>
         <w:rPr>
           <w:i/>
-          <w:sz w:val="22"/>
         </w:rPr>
         <w:t>Edit Account</w:t>
       </w:r>
       <w:r>
-        <w:rPr>
-          <w:sz w:val="22"/>
-        </w:rPr>
         <w:t xml:space="preserve"> from Parent Dashboard</w:t>
       </w:r>
     </w:p>
@@ -318,12 +281,24 @@
       <w:pPr>
         <w:pStyle w:val="ListParagraph"/>
         <w:numPr>
+          <w:ilvl w:val="0"/>
+          <w:numId w:val="3"/>
+        </w:numPr>
+      </w:pPr>
+      <w:r>
+        <w:t>Parent Has Child?</w:t>
+      </w:r>
+    </w:p>
+    <w:p>
+      <w:pPr>
+        <w:pStyle w:val="ListParagraph"/>
+        <w:numPr>
           <w:ilvl w:val="1"/>
-          <w:numId w:val="1"/>
-        </w:numPr>
-      </w:pPr>
-      <w:r>
-        <w:t>Parent Has Child?</w:t>
+          <w:numId w:val="3"/>
+        </w:numPr>
+      </w:pPr>
+      <w:r>
+        <w:t>No</w:t>
       </w:r>
     </w:p>
     <w:p>
@@ -331,13 +306,194 @@
         <w:pStyle w:val="ListParagraph"/>
         <w:numPr>
           <w:ilvl w:val="2"/>
-          <w:numId w:val="1"/>
-        </w:numPr>
-      </w:pPr>
-      <w:r>
-        <w:rPr>
-          <w:sz w:val="22"/>
-        </w:rPr>
+          <w:numId w:val="3"/>
+        </w:numPr>
+      </w:pPr>
+      <w:r>
+        <w:t>Now, click the large “+” sign under the children section.</w:t>
+      </w:r>
+    </w:p>
+    <w:p>
+      <w:pPr>
+        <w:pStyle w:val="ListParagraph"/>
+        <w:numPr>
+          <w:ilvl w:val="3"/>
+          <w:numId w:val="3"/>
+        </w:numPr>
+      </w:pPr>
+      <w:r>
+        <w:t>Enter child name</w:t>
+      </w:r>
+    </w:p>
+    <w:p>
+      <w:pPr>
+        <w:pStyle w:val="ListParagraph"/>
+        <w:numPr>
+          <w:ilvl w:val="3"/>
+          <w:numId w:val="3"/>
+        </w:numPr>
+      </w:pPr>
+      <w:r>
+        <w:t>Enter child birthday</w:t>
+      </w:r>
+    </w:p>
+    <w:p>
+      <w:pPr>
+        <w:pStyle w:val="ListParagraph"/>
+        <w:numPr>
+          <w:ilvl w:val="3"/>
+          <w:numId w:val="3"/>
+        </w:numPr>
+      </w:pPr>
+      <w:r>
+        <w:t xml:space="preserve">Enter child’s special </w:t>
+      </w:r>
+      <w:proofErr w:type="gramStart"/>
+      <w:r>
+        <w:t>needs(</w:t>
+      </w:r>
+      <w:proofErr w:type="gramEnd"/>
+      <w:r>
+        <w:t>meds or allergies)</w:t>
+      </w:r>
+    </w:p>
+    <w:p>
+      <w:pPr>
+        <w:pStyle w:val="ListParagraph"/>
+        <w:numPr>
+          <w:ilvl w:val="3"/>
+          <w:numId w:val="3"/>
+        </w:numPr>
+      </w:pPr>
+      <w:r>
+        <w:t>Add child care actions</w:t>
+      </w:r>
+    </w:p>
+    <w:p>
+      <w:pPr>
+        <w:pStyle w:val="ListParagraph"/>
+        <w:numPr>
+          <w:ilvl w:val="3"/>
+          <w:numId w:val="3"/>
+        </w:numPr>
+      </w:pPr>
+      <w:r>
+        <w:t>Add photo (optional)</w:t>
+      </w:r>
+    </w:p>
+    <w:p>
+      <w:pPr>
+        <w:pStyle w:val="ListParagraph"/>
+        <w:numPr>
+          <w:ilvl w:val="2"/>
+          <w:numId w:val="3"/>
+        </w:numPr>
+      </w:pPr>
+      <w:r>
+        <w:t>Click add button</w:t>
+      </w:r>
+    </w:p>
+    <w:p>
+      <w:pPr>
+        <w:pStyle w:val="ListParagraph"/>
+        <w:numPr>
+          <w:ilvl w:val="2"/>
+          <w:numId w:val="3"/>
+        </w:numPr>
+      </w:pPr>
+      <w:r>
+        <w:t>Child is added to DB</w:t>
+      </w:r>
+    </w:p>
+    <w:p>
+      <w:pPr>
+        <w:pStyle w:val="ListParagraph"/>
+        <w:numPr>
+          <w:ilvl w:val="2"/>
+          <w:numId w:val="3"/>
+        </w:numPr>
+      </w:pPr>
+      <w:r>
+        <w:t>Child is now associated to parent</w:t>
+      </w:r>
+    </w:p>
+    <w:p>
+      <w:pPr>
+        <w:pStyle w:val="ListParagraph"/>
+        <w:numPr>
+          <w:ilvl w:val="1"/>
+          <w:numId w:val="3"/>
+        </w:numPr>
+      </w:pPr>
+      <w:r>
+        <w:t>Yes</w:t>
+      </w:r>
+    </w:p>
+    <w:p>
+      <w:pPr>
+        <w:pStyle w:val="ListParagraph"/>
+        <w:numPr>
+          <w:ilvl w:val="2"/>
+          <w:numId w:val="3"/>
+        </w:numPr>
+      </w:pPr>
+      <w:r>
+        <w:t>Click on picture of child to edit details</w:t>
+      </w:r>
+    </w:p>
+    <w:p>
+      <w:pPr>
+        <w:pStyle w:val="ListParagraph"/>
+        <w:numPr>
+          <w:ilvl w:val="2"/>
+          <w:numId w:val="3"/>
+        </w:numPr>
+      </w:pPr>
+      <w:r>
+        <w:t>Parent can edit basic child information</w:t>
+      </w:r>
+    </w:p>
+    <w:p>
+      <w:pPr>
+        <w:pStyle w:val="ListParagraph"/>
+        <w:numPr>
+          <w:ilvl w:val="2"/>
+          <w:numId w:val="3"/>
+        </w:numPr>
+      </w:pPr>
+      <w:r>
+        <w:t>Parent can add/edit special needs</w:t>
+      </w:r>
+    </w:p>
+    <w:p>
+      <w:pPr>
+        <w:pStyle w:val="ListParagraph"/>
+        <w:numPr>
+          <w:ilvl w:val="2"/>
+          <w:numId w:val="3"/>
+        </w:numPr>
+      </w:pPr>
+      <w:r>
+        <w:t>Parent can add/edit child actions</w:t>
+      </w:r>
+    </w:p>
+    <w:p>
+      <w:pPr>
+        <w:pStyle w:val="Heading1"/>
+      </w:pPr>
+      <w:r>
+        <w:t>Babysitter Associated? (Assume parent is logged in)</w:t>
+      </w:r>
+    </w:p>
+    <w:p>
+      <w:pPr>
+        <w:pStyle w:val="ListParagraph"/>
+        <w:numPr>
+          <w:ilvl w:val="0"/>
+          <w:numId w:val="4"/>
+        </w:numPr>
+      </w:pPr>
+      <w:r>
         <w:t>No</w:t>
       </w:r>
     </w:p>
@@ -345,265 +501,8 @@
       <w:pPr>
         <w:pStyle w:val="ListParagraph"/>
         <w:numPr>
-          <w:ilvl w:val="3"/>
-          <w:numId w:val="1"/>
-        </w:numPr>
-      </w:pPr>
-      <w:r>
-        <w:rPr>
-          <w:sz w:val="22"/>
-        </w:rPr>
-        <w:t>Now, click the large “+” sign under the children section.</w:t>
-      </w:r>
-    </w:p>
-    <w:p>
-      <w:pPr>
-        <w:pStyle w:val="ListParagraph"/>
-        <w:numPr>
-          <w:ilvl w:val="3"/>
-          <w:numId w:val="1"/>
-        </w:numPr>
-      </w:pPr>
-      <w:r>
-        <w:rPr>
-          <w:sz w:val="22"/>
-        </w:rPr>
-        <w:t>Fill in information about child</w:t>
-      </w:r>
-    </w:p>
-    <w:p>
-      <w:pPr>
-        <w:pStyle w:val="ListParagraph"/>
-        <w:numPr>
-          <w:ilvl w:val="4"/>
-          <w:numId w:val="1"/>
-        </w:numPr>
-      </w:pPr>
-      <w:r>
-        <w:rPr>
-          <w:sz w:val="22"/>
-        </w:rPr>
-        <w:t>Enter child name</w:t>
-      </w:r>
-    </w:p>
-    <w:p>
-      <w:pPr>
-        <w:pStyle w:val="ListParagraph"/>
-        <w:numPr>
-          <w:ilvl w:val="4"/>
-          <w:numId w:val="1"/>
-        </w:numPr>
-      </w:pPr>
-      <w:r>
-        <w:rPr>
-          <w:sz w:val="22"/>
-        </w:rPr>
-        <w:t>Enter child birthday</w:t>
-      </w:r>
-    </w:p>
-    <w:p>
-      <w:pPr>
-        <w:pStyle w:val="ListParagraph"/>
-        <w:numPr>
-          <w:ilvl w:val="4"/>
-          <w:numId w:val="1"/>
-        </w:numPr>
-      </w:pPr>
-      <w:r>
-        <w:rPr>
-          <w:sz w:val="22"/>
-        </w:rPr>
-        <w:t xml:space="preserve">Enter child’s special </w:t>
-      </w:r>
-      <w:proofErr w:type="gramStart"/>
-      <w:r>
-        <w:rPr>
-          <w:sz w:val="22"/>
-        </w:rPr>
-        <w:t>needs(</w:t>
-      </w:r>
-      <w:proofErr w:type="gramEnd"/>
-      <w:r>
-        <w:rPr>
-          <w:sz w:val="22"/>
-        </w:rPr>
-        <w:t>meds or allergies)</w:t>
-      </w:r>
-    </w:p>
-    <w:p>
-      <w:pPr>
-        <w:pStyle w:val="ListParagraph"/>
-        <w:numPr>
-          <w:ilvl w:val="4"/>
-          <w:numId w:val="1"/>
-        </w:numPr>
-      </w:pPr>
-      <w:r>
-        <w:rPr>
-          <w:sz w:val="22"/>
-        </w:rPr>
-        <w:t>Add child care actions</w:t>
-      </w:r>
-    </w:p>
-    <w:p>
-      <w:pPr>
-        <w:pStyle w:val="ListParagraph"/>
-        <w:numPr>
-          <w:ilvl w:val="4"/>
-          <w:numId w:val="1"/>
-        </w:numPr>
-      </w:pPr>
-      <w:r>
-        <w:t>Add photo (optional)</w:t>
-      </w:r>
-    </w:p>
-    <w:p>
-      <w:pPr>
-        <w:pStyle w:val="ListParagraph"/>
-        <w:numPr>
-          <w:ilvl w:val="3"/>
-          <w:numId w:val="1"/>
-        </w:numPr>
-      </w:pPr>
-      <w:r>
-        <w:rPr>
-          <w:sz w:val="22"/>
-        </w:rPr>
-        <w:t>Click add button</w:t>
-      </w:r>
-    </w:p>
-    <w:p>
-      <w:pPr>
-        <w:pStyle w:val="ListParagraph"/>
-        <w:numPr>
-          <w:ilvl w:val="3"/>
-          <w:numId w:val="1"/>
-        </w:numPr>
-      </w:pPr>
-      <w:r>
-        <w:rPr>
-          <w:sz w:val="22"/>
-        </w:rPr>
-        <w:t>Child is added to DB</w:t>
-      </w:r>
-    </w:p>
-    <w:p>
-      <w:pPr>
-        <w:pStyle w:val="ListParagraph"/>
-        <w:numPr>
-          <w:ilvl w:val="3"/>
-          <w:numId w:val="1"/>
-        </w:numPr>
-      </w:pPr>
-      <w:r>
-        <w:rPr>
-          <w:sz w:val="22"/>
-        </w:rPr>
-        <w:t>Child is now associated to parent</w:t>
-      </w:r>
-    </w:p>
-    <w:p>
-      <w:pPr>
-        <w:pStyle w:val="ListParagraph"/>
-        <w:numPr>
-          <w:ilvl w:val="2"/>
-          <w:numId w:val="1"/>
-        </w:numPr>
-      </w:pPr>
-      <w:r>
-        <w:rPr>
-          <w:sz w:val="22"/>
-        </w:rPr>
-        <w:t>Yes</w:t>
-      </w:r>
-    </w:p>
-    <w:p>
-      <w:pPr>
-        <w:pStyle w:val="ListParagraph"/>
-        <w:numPr>
-          <w:ilvl w:val="3"/>
-          <w:numId w:val="1"/>
-        </w:numPr>
-      </w:pPr>
-      <w:r>
-        <w:rPr>
-          <w:sz w:val="22"/>
-        </w:rPr>
-        <w:t>Click on picture of child to edit details</w:t>
-      </w:r>
-    </w:p>
-    <w:p>
-      <w:pPr>
-        <w:pStyle w:val="ListParagraph"/>
-        <w:numPr>
-          <w:ilvl w:val="3"/>
-          <w:numId w:val="1"/>
-        </w:numPr>
-      </w:pPr>
-      <w:r>
-        <w:t>Parent can edit basic child information</w:t>
-      </w:r>
-    </w:p>
-    <w:p>
-      <w:pPr>
-        <w:pStyle w:val="ListParagraph"/>
-        <w:numPr>
-          <w:ilvl w:val="3"/>
-          <w:numId w:val="1"/>
-        </w:numPr>
-      </w:pPr>
-      <w:r>
-        <w:t>Parent can add/edit special needs</w:t>
-      </w:r>
-    </w:p>
-    <w:p>
-      <w:pPr>
-        <w:pStyle w:val="ListParagraph"/>
-        <w:numPr>
-          <w:ilvl w:val="3"/>
-          <w:numId w:val="1"/>
-        </w:numPr>
-      </w:pPr>
-      <w:r>
-        <w:t>Parent can add/edit child actions</w:t>
-      </w:r>
-    </w:p>
-    <w:p>
-      <w:pPr>
-        <w:pStyle w:val="ListParagraph"/>
-        <w:ind w:left="2160"/>
-      </w:pPr>
-    </w:p>
-    <w:p>
-      <w:pPr>
-        <w:pStyle w:val="ListParagraph"/>
-        <w:numPr>
-          <w:ilvl w:val="0"/>
-          <w:numId w:val="1"/>
-        </w:numPr>
-      </w:pPr>
-      <w:r>
-        <w:t>Babysitter Associated? (Assume parent is logged in)</w:t>
-      </w:r>
-    </w:p>
-    <w:p>
-      <w:pPr>
-        <w:pStyle w:val="ListParagraph"/>
-        <w:numPr>
           <w:ilvl w:val="1"/>
-          <w:numId w:val="1"/>
-        </w:numPr>
-      </w:pPr>
-      <w:r>
-        <w:t>No</w:t>
-      </w:r>
-    </w:p>
-    <w:p>
-      <w:pPr>
-        <w:pStyle w:val="ListParagraph"/>
-        <w:numPr>
-          <w:ilvl w:val="2"/>
-          <w:numId w:val="1"/>
+          <w:numId w:val="4"/>
         </w:numPr>
       </w:pPr>
       <w:r>
@@ -623,8 +522,8 @@
       <w:pPr>
         <w:pStyle w:val="ListParagraph"/>
         <w:numPr>
-          <w:ilvl w:val="2"/>
-          <w:numId w:val="1"/>
+          <w:ilvl w:val="1"/>
+          <w:numId w:val="4"/>
         </w:numPr>
       </w:pPr>
       <w:r>
@@ -635,11 +534,12 @@
       <w:pPr>
         <w:pStyle w:val="ListParagraph"/>
         <w:numPr>
-          <w:ilvl w:val="2"/>
-          <w:numId w:val="1"/>
-        </w:numPr>
-      </w:pPr>
-      <w:r>
+          <w:ilvl w:val="1"/>
+          <w:numId w:val="4"/>
+        </w:numPr>
+      </w:pPr>
+      <w:r>
+        <w:lastRenderedPageBreak/>
         <w:t xml:space="preserve">Click </w:t>
       </w:r>
       <w:r>
@@ -656,8 +556,8 @@
       <w:pPr>
         <w:pStyle w:val="ListParagraph"/>
         <w:numPr>
-          <w:ilvl w:val="2"/>
-          <w:numId w:val="1"/>
+          <w:ilvl w:val="1"/>
+          <w:numId w:val="4"/>
         </w:numPr>
       </w:pPr>
       <w:r>
@@ -668,45 +568,64 @@
       <w:pPr>
         <w:pStyle w:val="ListParagraph"/>
         <w:numPr>
+          <w:ilvl w:val="0"/>
+          <w:numId w:val="4"/>
+        </w:numPr>
+      </w:pPr>
+      <w:r>
+        <w:t>Yes</w:t>
+      </w:r>
+    </w:p>
+    <w:p>
+      <w:pPr>
+        <w:pStyle w:val="ListParagraph"/>
+        <w:numPr>
           <w:ilvl w:val="1"/>
-          <w:numId w:val="1"/>
-        </w:numPr>
-      </w:pPr>
-      <w:r>
-        <w:t>Yes</w:t>
-      </w:r>
-    </w:p>
-    <w:p>
-      <w:pPr>
-        <w:pStyle w:val="ListParagraph"/>
-        <w:numPr>
-          <w:ilvl w:val="2"/>
-          <w:numId w:val="1"/>
+          <w:numId w:val="4"/>
+        </w:numPr>
+      </w:pPr>
+      <w:r>
+        <w:t>Change Babysitter?</w:t>
+      </w:r>
+    </w:p>
+    <w:p>
+      <w:pPr>
+        <w:pStyle w:val="ListParagraph"/>
+        <w:numPr>
+          <w:ilvl w:val="1"/>
+          <w:numId w:val="4"/>
         </w:numPr>
       </w:pPr>
       <w:r>
         <w:t>Send follow up?</w:t>
       </w:r>
     </w:p>
-    <w:p/>
+    <w:p>
+      <w:pPr>
+        <w:pStyle w:val="ListParagraph"/>
+        <w:numPr>
+          <w:ilvl w:val="1"/>
+          <w:numId w:val="4"/>
+        </w:numPr>
+      </w:pPr>
+      <w:r>
+        <w:t>Automated email sent to Babysitter within 24 hours of babysitting</w:t>
+      </w:r>
+    </w:p>
+    <w:p>
+      <w:pPr>
+        <w:pStyle w:val="Heading1"/>
+      </w:pPr>
+      <w:r>
+        <w:t>Alert babysitter (Assume parent is logged in)</w:t>
+      </w:r>
+    </w:p>
     <w:p>
       <w:pPr>
         <w:pStyle w:val="ListParagraph"/>
         <w:numPr>
           <w:ilvl w:val="0"/>
-          <w:numId w:val="1"/>
-        </w:numPr>
-      </w:pPr>
-      <w:r>
-        <w:t>Alert babysitter (Assume parent is logged in)</w:t>
-      </w:r>
-    </w:p>
-    <w:p>
-      <w:pPr>
-        <w:pStyle w:val="ListParagraph"/>
-        <w:numPr>
-          <w:ilvl w:val="1"/>
-          <w:numId w:val="1"/>
+          <w:numId w:val="5"/>
         </w:numPr>
       </w:pPr>
       <w:r>
@@ -733,8 +652,8 @@
       <w:pPr>
         <w:pStyle w:val="ListParagraph"/>
         <w:numPr>
-          <w:ilvl w:val="2"/>
-          <w:numId w:val="1"/>
+          <w:ilvl w:val="1"/>
+          <w:numId w:val="5"/>
         </w:numPr>
       </w:pPr>
       <w:r>
@@ -745,8 +664,8 @@
       <w:pPr>
         <w:pStyle w:val="ListParagraph"/>
         <w:numPr>
-          <w:ilvl w:val="2"/>
-          <w:numId w:val="1"/>
+          <w:ilvl w:val="1"/>
+          <w:numId w:val="5"/>
         </w:numPr>
       </w:pPr>
       <w:r>
@@ -757,56 +676,36 @@
       <w:pPr>
         <w:pStyle w:val="ListParagraph"/>
         <w:numPr>
-          <w:ilvl w:val="2"/>
-          <w:numId w:val="1"/>
+          <w:ilvl w:val="1"/>
+          <w:numId w:val="5"/>
         </w:numPr>
       </w:pPr>
       <w:r>
         <w:t>Alert is saved in DB and shown on Babysitter Dashboard</w:t>
       </w:r>
     </w:p>
+    <w:p>
+      <w:pPr>
+        <w:pStyle w:val="Heading1"/>
+      </w:pPr>
+      <w:r>
+        <w:t>Check status of child care (Assume parent is logged in)</w:t>
+      </w:r>
+    </w:p>
+    <w:p>
+      <w:pPr>
+        <w:pStyle w:val="ListParagraph"/>
+        <w:numPr>
+          <w:ilvl w:val="0"/>
+          <w:numId w:val="6"/>
+        </w:numPr>
+      </w:pPr>
+      <w:r>
+        <w:t>Parent sees a timeline of all tasks that have been completed and for which children</w:t>
+      </w:r>
+    </w:p>
     <w:p/>
-    <w:p>
-      <w:pPr>
-        <w:pStyle w:val="ListParagraph"/>
-        <w:numPr>
-          <w:ilvl w:val="0"/>
-          <w:numId w:val="1"/>
-        </w:numPr>
-      </w:pPr>
-      <w:r>
-        <w:t>Check status of child care (Assume parent is logged in)</w:t>
-      </w:r>
-    </w:p>
-    <w:p>
-      <w:pPr>
-        <w:pStyle w:val="ListParagraph"/>
-        <w:numPr>
-          <w:ilvl w:val="1"/>
-          <w:numId w:val="1"/>
-        </w:numPr>
-      </w:pPr>
-      <w:r>
-        <w:t>Parent logs into application</w:t>
-      </w:r>
-    </w:p>
-    <w:p>
-      <w:pPr>
-        <w:pStyle w:val="ListParagraph"/>
-        <w:numPr>
-          <w:ilvl w:val="1"/>
-          <w:numId w:val="1"/>
-        </w:numPr>
-      </w:pPr>
-      <w:r>
-        <w:t>Parent sees a timeline of all tasks that have been completed and for which children</w:t>
-      </w:r>
-    </w:p>
     <w:p/>
-    <w:p>
-      <w:bookmarkStart w:id="0" w:name="_GoBack"/>
-      <w:bookmarkEnd w:id="0"/>
-    </w:p>
     <w:sectPr>
       <w:headerReference w:type="default" r:id="rId8"/>
       <w:pgSz w:w="12240" w:h="15840"/>
@@ -873,73 +772,245 @@
 <file path=word/numbering.xml><?xml version="1.0" encoding="utf-8"?>
 <w:numbering xmlns:wpc="http://schemas.microsoft.com/office/word/2010/wordprocessingCanvas" xmlns:mo="http://schemas.microsoft.com/office/mac/office/2008/main" xmlns:mc="http://schemas.openxmlformats.org/markup-compatibility/2006" xmlns:mv="urn:schemas-microsoft-com:mac:vml" xmlns:o="urn:schemas-microsoft-com:office:office" xmlns:r="http://schemas.openxmlformats.org/officeDocument/2006/relationships" xmlns:m="http://schemas.openxmlformats.org/officeDocument/2006/math" xmlns:v="urn:schemas-microsoft-com:vml" xmlns:wp14="http://schemas.microsoft.com/office/word/2010/wordprocessingDrawing" xmlns:wp="http://schemas.openxmlformats.org/drawingml/2006/wordprocessingDrawing" xmlns:w10="urn:schemas-microsoft-com:office:word" xmlns:w="http://schemas.openxmlformats.org/wordprocessingml/2006/main" xmlns:w14="http://schemas.microsoft.com/office/word/2010/wordml" xmlns:wpg="http://schemas.microsoft.com/office/word/2010/wordprocessingGroup" xmlns:wpi="http://schemas.microsoft.com/office/word/2010/wordprocessingInk" xmlns:wne="http://schemas.microsoft.com/office/word/2006/wordml" xmlns:wps="http://schemas.microsoft.com/office/word/2010/wordprocessingShape" mc:Ignorable="w14 wp14">
   <w:abstractNum w:abstractNumId="0">
+    <w:nsid w:val="175B391E"/>
+    <w:multiLevelType w:val="multilevel"/>
+    <w:tmpl w:val="0409001F"/>
+    <w:lvl w:ilvl="0">
+      <w:start w:val="1"/>
+      <w:numFmt w:val="decimal"/>
+      <w:lvlText w:val="%1."/>
+      <w:lvlJc w:val="left"/>
+      <w:pPr>
+        <w:ind w:left="360" w:hanging="360"/>
+      </w:pPr>
+    </w:lvl>
+    <w:lvl w:ilvl="1">
+      <w:start w:val="1"/>
+      <w:numFmt w:val="decimal"/>
+      <w:lvlText w:val="%1.%2."/>
+      <w:lvlJc w:val="left"/>
+      <w:pPr>
+        <w:ind w:left="792" w:hanging="432"/>
+      </w:pPr>
+    </w:lvl>
+    <w:lvl w:ilvl="2">
+      <w:start w:val="1"/>
+      <w:numFmt w:val="decimal"/>
+      <w:lvlText w:val="%1.%2.%3."/>
+      <w:lvlJc w:val="left"/>
+      <w:pPr>
+        <w:ind w:left="1224" w:hanging="504"/>
+      </w:pPr>
+    </w:lvl>
+    <w:lvl w:ilvl="3">
+      <w:start w:val="1"/>
+      <w:numFmt w:val="decimal"/>
+      <w:lvlText w:val="%1.%2.%3.%4."/>
+      <w:lvlJc w:val="left"/>
+      <w:pPr>
+        <w:ind w:left="1728" w:hanging="648"/>
+      </w:pPr>
+    </w:lvl>
+    <w:lvl w:ilvl="4">
+      <w:start w:val="1"/>
+      <w:numFmt w:val="decimal"/>
+      <w:lvlText w:val="%1.%2.%3.%4.%5."/>
+      <w:lvlJc w:val="left"/>
+      <w:pPr>
+        <w:ind w:left="2232" w:hanging="792"/>
+      </w:pPr>
+    </w:lvl>
+    <w:lvl w:ilvl="5">
+      <w:start w:val="1"/>
+      <w:numFmt w:val="decimal"/>
+      <w:lvlText w:val="%1.%2.%3.%4.%5.%6."/>
+      <w:lvlJc w:val="left"/>
+      <w:pPr>
+        <w:ind w:left="2736" w:hanging="936"/>
+      </w:pPr>
+    </w:lvl>
+    <w:lvl w:ilvl="6">
+      <w:start w:val="1"/>
+      <w:numFmt w:val="decimal"/>
+      <w:lvlText w:val="%1.%2.%3.%4.%5.%6.%7."/>
+      <w:lvlJc w:val="left"/>
+      <w:pPr>
+        <w:ind w:left="3240" w:hanging="1080"/>
+      </w:pPr>
+    </w:lvl>
+    <w:lvl w:ilvl="7">
+      <w:start w:val="1"/>
+      <w:numFmt w:val="decimal"/>
+      <w:lvlText w:val="%1.%2.%3.%4.%5.%6.%7.%8."/>
+      <w:lvlJc w:val="left"/>
+      <w:pPr>
+        <w:ind w:left="3744" w:hanging="1224"/>
+      </w:pPr>
+    </w:lvl>
+    <w:lvl w:ilvl="8">
+      <w:start w:val="1"/>
+      <w:numFmt w:val="decimal"/>
+      <w:lvlText w:val="%1.%2.%3.%4.%5.%6.%7.%8.%9."/>
+      <w:lvlJc w:val="left"/>
+      <w:pPr>
+        <w:ind w:left="4320" w:hanging="1440"/>
+      </w:pPr>
+    </w:lvl>
+  </w:abstractNum>
+  <w:abstractNum w:abstractNumId="1">
     <w:nsid w:val="2A9420E6"/>
-    <w:multiLevelType w:val="hybridMultilevel"/>
-    <w:tmpl w:val="94002DE8"/>
-    <w:lvl w:ilvl="0" w:tplc="0409000F">
+    <w:multiLevelType w:val="multilevel"/>
+    <w:tmpl w:val="0409001F"/>
+    <w:lvl w:ilvl="0">
       <w:start w:val="1"/>
       <w:numFmt w:val="decimal"/>
       <w:lvlText w:val="%1."/>
       <w:lvlJc w:val="left"/>
       <w:pPr>
-        <w:ind w:left="720" w:hanging="360"/>
+        <w:ind w:left="360" w:hanging="360"/>
       </w:pPr>
       <w:rPr>
         <w:rFonts w:hint="default"/>
       </w:rPr>
     </w:lvl>
-    <w:lvl w:ilvl="1" w:tplc="04090019">
+    <w:lvl w:ilvl="1">
+      <w:start w:val="1"/>
+      <w:numFmt w:val="decimal"/>
+      <w:lvlText w:val="%1.%2."/>
+      <w:lvlJc w:val="left"/>
+      <w:pPr>
+        <w:ind w:left="792" w:hanging="432"/>
+      </w:pPr>
+    </w:lvl>
+    <w:lvl w:ilvl="2">
+      <w:start w:val="1"/>
+      <w:numFmt w:val="decimal"/>
+      <w:lvlText w:val="%1.%2.%3."/>
+      <w:lvlJc w:val="left"/>
+      <w:pPr>
+        <w:ind w:left="1224" w:hanging="504"/>
+      </w:pPr>
+    </w:lvl>
+    <w:lvl w:ilvl="3">
+      <w:start w:val="1"/>
+      <w:numFmt w:val="decimal"/>
+      <w:lvlText w:val="%1.%2.%3.%4."/>
+      <w:lvlJc w:val="left"/>
+      <w:pPr>
+        <w:ind w:left="1728" w:hanging="648"/>
+      </w:pPr>
+    </w:lvl>
+    <w:lvl w:ilvl="4">
+      <w:start w:val="1"/>
+      <w:numFmt w:val="decimal"/>
+      <w:lvlText w:val="%1.%2.%3.%4.%5."/>
+      <w:lvlJc w:val="left"/>
+      <w:pPr>
+        <w:ind w:left="2232" w:hanging="792"/>
+      </w:pPr>
+    </w:lvl>
+    <w:lvl w:ilvl="5">
+      <w:start w:val="1"/>
+      <w:numFmt w:val="decimal"/>
+      <w:lvlText w:val="%1.%2.%3.%4.%5.%6."/>
+      <w:lvlJc w:val="left"/>
+      <w:pPr>
+        <w:ind w:left="2736" w:hanging="936"/>
+      </w:pPr>
+    </w:lvl>
+    <w:lvl w:ilvl="6">
+      <w:start w:val="1"/>
+      <w:numFmt w:val="decimal"/>
+      <w:lvlText w:val="%1.%2.%3.%4.%5.%6.%7."/>
+      <w:lvlJc w:val="left"/>
+      <w:pPr>
+        <w:ind w:left="3240" w:hanging="1080"/>
+      </w:pPr>
+    </w:lvl>
+    <w:lvl w:ilvl="7">
+      <w:start w:val="1"/>
+      <w:numFmt w:val="decimal"/>
+      <w:lvlText w:val="%1.%2.%3.%4.%5.%6.%7.%8."/>
+      <w:lvlJc w:val="left"/>
+      <w:pPr>
+        <w:ind w:left="3744" w:hanging="1224"/>
+      </w:pPr>
+    </w:lvl>
+    <w:lvl w:ilvl="8">
+      <w:start w:val="1"/>
+      <w:numFmt w:val="decimal"/>
+      <w:lvlText w:val="%1.%2.%3.%4.%5.%6.%7.%8.%9."/>
+      <w:lvlJc w:val="left"/>
+      <w:pPr>
+        <w:ind w:left="4320" w:hanging="1440"/>
+      </w:pPr>
+    </w:lvl>
+  </w:abstractNum>
+  <w:abstractNum w:abstractNumId="2">
+    <w:nsid w:val="2BE0724C"/>
+    <w:multiLevelType w:val="hybridMultilevel"/>
+    <w:tmpl w:val="4CEEC5A6"/>
+    <w:lvl w:ilvl="0" w:tplc="04090019">
+      <w:start w:val="1"/>
+      <w:numFmt w:val="lowerLetter"/>
+      <w:lvlText w:val="%1."/>
+      <w:lvlJc w:val="left"/>
+      <w:pPr>
+        <w:ind w:left="360" w:hanging="360"/>
+      </w:pPr>
+    </w:lvl>
+    <w:lvl w:ilvl="1" w:tplc="04090019" w:tentative="1">
       <w:start w:val="1"/>
       <w:numFmt w:val="lowerLetter"/>
       <w:lvlText w:val="%2."/>
       <w:lvlJc w:val="left"/>
       <w:pPr>
-        <w:ind w:left="1440" w:hanging="360"/>
-      </w:pPr>
-    </w:lvl>
-    <w:lvl w:ilvl="2" w:tplc="0409001B">
+        <w:ind w:left="1080" w:hanging="360"/>
+      </w:pPr>
+    </w:lvl>
+    <w:lvl w:ilvl="2" w:tplc="0409001B" w:tentative="1">
       <w:start w:val="1"/>
       <w:numFmt w:val="lowerRoman"/>
       <w:lvlText w:val="%3."/>
       <w:lvlJc w:val="right"/>
       <w:pPr>
-        <w:ind w:left="2160" w:hanging="180"/>
-      </w:pPr>
-    </w:lvl>
-    <w:lvl w:ilvl="3" w:tplc="0409000F">
+        <w:ind w:left="1800" w:hanging="180"/>
+      </w:pPr>
+    </w:lvl>
+    <w:lvl w:ilvl="3" w:tplc="0409000F" w:tentative="1">
       <w:start w:val="1"/>
       <w:numFmt w:val="decimal"/>
       <w:lvlText w:val="%4."/>
       <w:lvlJc w:val="left"/>
       <w:pPr>
-        <w:ind w:left="2880" w:hanging="360"/>
-      </w:pPr>
-    </w:lvl>
-    <w:lvl w:ilvl="4" w:tplc="04090019">
+        <w:ind w:left="2520" w:hanging="360"/>
+      </w:pPr>
+    </w:lvl>
+    <w:lvl w:ilvl="4" w:tplc="04090019" w:tentative="1">
       <w:start w:val="1"/>
       <w:numFmt w:val="lowerLetter"/>
       <w:lvlText w:val="%5."/>
       <w:lvlJc w:val="left"/>
       <w:pPr>
-        <w:ind w:left="3600" w:hanging="360"/>
-      </w:pPr>
-    </w:lvl>
-    <w:lvl w:ilvl="5" w:tplc="0409001B">
+        <w:ind w:left="3240" w:hanging="360"/>
+      </w:pPr>
+    </w:lvl>
+    <w:lvl w:ilvl="5" w:tplc="0409001B" w:tentative="1">
       <w:start w:val="1"/>
       <w:numFmt w:val="lowerRoman"/>
       <w:lvlText w:val="%6."/>
       <w:lvlJc w:val="right"/>
       <w:pPr>
-        <w:ind w:left="4320" w:hanging="180"/>
-      </w:pPr>
-    </w:lvl>
-    <w:lvl w:ilvl="6" w:tplc="0409000F">
+        <w:ind w:left="3960" w:hanging="180"/>
+      </w:pPr>
+    </w:lvl>
+    <w:lvl w:ilvl="6" w:tplc="0409000F" w:tentative="1">
       <w:start w:val="1"/>
       <w:numFmt w:val="decimal"/>
       <w:lvlText w:val="%7."/>
       <w:lvlJc w:val="left"/>
       <w:pPr>
-        <w:ind w:left="5040" w:hanging="360"/>
+        <w:ind w:left="4680" w:hanging="360"/>
       </w:pPr>
     </w:lvl>
     <w:lvl w:ilvl="7" w:tplc="04090019" w:tentative="1">
@@ -948,7 +1019,7 @@
       <w:lvlText w:val="%8."/>
       <w:lvlJc w:val="left"/>
       <w:pPr>
-        <w:ind w:left="5760" w:hanging="360"/>
+        <w:ind w:left="5400" w:hanging="360"/>
       </w:pPr>
     </w:lvl>
     <w:lvl w:ilvl="8" w:tplc="0409001B" w:tentative="1">
@@ -957,12 +1028,285 @@
       <w:lvlText w:val="%9."/>
       <w:lvlJc w:val="right"/>
       <w:pPr>
-        <w:ind w:left="6480" w:hanging="180"/>
+        <w:ind w:left="6120" w:hanging="180"/>
+      </w:pPr>
+    </w:lvl>
+  </w:abstractNum>
+  <w:abstractNum w:abstractNumId="3">
+    <w:nsid w:val="2F603BBD"/>
+    <w:multiLevelType w:val="multilevel"/>
+    <w:tmpl w:val="0409001F"/>
+    <w:lvl w:ilvl="0">
+      <w:start w:val="1"/>
+      <w:numFmt w:val="decimal"/>
+      <w:lvlText w:val="%1."/>
+      <w:lvlJc w:val="left"/>
+      <w:pPr>
+        <w:ind w:left="360" w:hanging="360"/>
+      </w:pPr>
+    </w:lvl>
+    <w:lvl w:ilvl="1">
+      <w:start w:val="1"/>
+      <w:numFmt w:val="decimal"/>
+      <w:lvlText w:val="%1.%2."/>
+      <w:lvlJc w:val="left"/>
+      <w:pPr>
+        <w:ind w:left="792" w:hanging="432"/>
+      </w:pPr>
+    </w:lvl>
+    <w:lvl w:ilvl="2">
+      <w:start w:val="1"/>
+      <w:numFmt w:val="decimal"/>
+      <w:lvlText w:val="%1.%2.%3."/>
+      <w:lvlJc w:val="left"/>
+      <w:pPr>
+        <w:ind w:left="1224" w:hanging="504"/>
+      </w:pPr>
+    </w:lvl>
+    <w:lvl w:ilvl="3">
+      <w:start w:val="1"/>
+      <w:numFmt w:val="decimal"/>
+      <w:lvlText w:val="%1.%2.%3.%4."/>
+      <w:lvlJc w:val="left"/>
+      <w:pPr>
+        <w:ind w:left="1728" w:hanging="648"/>
+      </w:pPr>
+    </w:lvl>
+    <w:lvl w:ilvl="4">
+      <w:start w:val="1"/>
+      <w:numFmt w:val="decimal"/>
+      <w:lvlText w:val="%1.%2.%3.%4.%5."/>
+      <w:lvlJc w:val="left"/>
+      <w:pPr>
+        <w:ind w:left="2232" w:hanging="792"/>
+      </w:pPr>
+    </w:lvl>
+    <w:lvl w:ilvl="5">
+      <w:start w:val="1"/>
+      <w:numFmt w:val="decimal"/>
+      <w:lvlText w:val="%1.%2.%3.%4.%5.%6."/>
+      <w:lvlJc w:val="left"/>
+      <w:pPr>
+        <w:ind w:left="2736" w:hanging="936"/>
+      </w:pPr>
+    </w:lvl>
+    <w:lvl w:ilvl="6">
+      <w:start w:val="1"/>
+      <w:numFmt w:val="decimal"/>
+      <w:lvlText w:val="%1.%2.%3.%4.%5.%6.%7."/>
+      <w:lvlJc w:val="left"/>
+      <w:pPr>
+        <w:ind w:left="3240" w:hanging="1080"/>
+      </w:pPr>
+    </w:lvl>
+    <w:lvl w:ilvl="7">
+      <w:start w:val="1"/>
+      <w:numFmt w:val="decimal"/>
+      <w:lvlText w:val="%1.%2.%3.%4.%5.%6.%7.%8."/>
+      <w:lvlJc w:val="left"/>
+      <w:pPr>
+        <w:ind w:left="3744" w:hanging="1224"/>
+      </w:pPr>
+    </w:lvl>
+    <w:lvl w:ilvl="8">
+      <w:start w:val="1"/>
+      <w:numFmt w:val="decimal"/>
+      <w:lvlText w:val="%1.%2.%3.%4.%5.%6.%7.%8.%9."/>
+      <w:lvlJc w:val="left"/>
+      <w:pPr>
+        <w:ind w:left="4320" w:hanging="1440"/>
+      </w:pPr>
+    </w:lvl>
+  </w:abstractNum>
+  <w:abstractNum w:abstractNumId="4">
+    <w:nsid w:val="425D3497"/>
+    <w:multiLevelType w:val="multilevel"/>
+    <w:tmpl w:val="0409001F"/>
+    <w:lvl w:ilvl="0">
+      <w:start w:val="1"/>
+      <w:numFmt w:val="decimal"/>
+      <w:lvlText w:val="%1."/>
+      <w:lvlJc w:val="left"/>
+      <w:pPr>
+        <w:ind w:left="360" w:hanging="360"/>
+      </w:pPr>
+    </w:lvl>
+    <w:lvl w:ilvl="1">
+      <w:start w:val="1"/>
+      <w:numFmt w:val="decimal"/>
+      <w:lvlText w:val="%1.%2."/>
+      <w:lvlJc w:val="left"/>
+      <w:pPr>
+        <w:ind w:left="792" w:hanging="432"/>
+      </w:pPr>
+    </w:lvl>
+    <w:lvl w:ilvl="2">
+      <w:start w:val="1"/>
+      <w:numFmt w:val="decimal"/>
+      <w:lvlText w:val="%1.%2.%3."/>
+      <w:lvlJc w:val="left"/>
+      <w:pPr>
+        <w:ind w:left="1224" w:hanging="504"/>
+      </w:pPr>
+    </w:lvl>
+    <w:lvl w:ilvl="3">
+      <w:start w:val="1"/>
+      <w:numFmt w:val="decimal"/>
+      <w:lvlText w:val="%1.%2.%3.%4."/>
+      <w:lvlJc w:val="left"/>
+      <w:pPr>
+        <w:ind w:left="1728" w:hanging="648"/>
+      </w:pPr>
+    </w:lvl>
+    <w:lvl w:ilvl="4">
+      <w:start w:val="1"/>
+      <w:numFmt w:val="decimal"/>
+      <w:lvlText w:val="%1.%2.%3.%4.%5."/>
+      <w:lvlJc w:val="left"/>
+      <w:pPr>
+        <w:ind w:left="2232" w:hanging="792"/>
+      </w:pPr>
+    </w:lvl>
+    <w:lvl w:ilvl="5">
+      <w:start w:val="1"/>
+      <w:numFmt w:val="decimal"/>
+      <w:lvlText w:val="%1.%2.%3.%4.%5.%6."/>
+      <w:lvlJc w:val="left"/>
+      <w:pPr>
+        <w:ind w:left="2736" w:hanging="936"/>
+      </w:pPr>
+    </w:lvl>
+    <w:lvl w:ilvl="6">
+      <w:start w:val="1"/>
+      <w:numFmt w:val="decimal"/>
+      <w:lvlText w:val="%1.%2.%3.%4.%5.%6.%7."/>
+      <w:lvlJc w:val="left"/>
+      <w:pPr>
+        <w:ind w:left="3240" w:hanging="1080"/>
+      </w:pPr>
+    </w:lvl>
+    <w:lvl w:ilvl="7">
+      <w:start w:val="1"/>
+      <w:numFmt w:val="decimal"/>
+      <w:lvlText w:val="%1.%2.%3.%4.%5.%6.%7.%8."/>
+      <w:lvlJc w:val="left"/>
+      <w:pPr>
+        <w:ind w:left="3744" w:hanging="1224"/>
+      </w:pPr>
+    </w:lvl>
+    <w:lvl w:ilvl="8">
+      <w:start w:val="1"/>
+      <w:numFmt w:val="decimal"/>
+      <w:lvlText w:val="%1.%2.%3.%4.%5.%6.%7.%8.%9."/>
+      <w:lvlJc w:val="left"/>
+      <w:pPr>
+        <w:ind w:left="4320" w:hanging="1440"/>
+      </w:pPr>
+    </w:lvl>
+  </w:abstractNum>
+  <w:abstractNum w:abstractNumId="5">
+    <w:nsid w:val="6FEC7518"/>
+    <w:multiLevelType w:val="multilevel"/>
+    <w:tmpl w:val="0409001F"/>
+    <w:lvl w:ilvl="0">
+      <w:start w:val="1"/>
+      <w:numFmt w:val="decimal"/>
+      <w:lvlText w:val="%1."/>
+      <w:lvlJc w:val="left"/>
+      <w:pPr>
+        <w:ind w:left="360" w:hanging="360"/>
+      </w:pPr>
+    </w:lvl>
+    <w:lvl w:ilvl="1">
+      <w:start w:val="1"/>
+      <w:numFmt w:val="decimal"/>
+      <w:lvlText w:val="%1.%2."/>
+      <w:lvlJc w:val="left"/>
+      <w:pPr>
+        <w:ind w:left="792" w:hanging="432"/>
+      </w:pPr>
+    </w:lvl>
+    <w:lvl w:ilvl="2">
+      <w:start w:val="1"/>
+      <w:numFmt w:val="decimal"/>
+      <w:lvlText w:val="%1.%2.%3."/>
+      <w:lvlJc w:val="left"/>
+      <w:pPr>
+        <w:ind w:left="1224" w:hanging="504"/>
+      </w:pPr>
+    </w:lvl>
+    <w:lvl w:ilvl="3">
+      <w:start w:val="1"/>
+      <w:numFmt w:val="decimal"/>
+      <w:lvlText w:val="%1.%2.%3.%4."/>
+      <w:lvlJc w:val="left"/>
+      <w:pPr>
+        <w:ind w:left="1728" w:hanging="648"/>
+      </w:pPr>
+    </w:lvl>
+    <w:lvl w:ilvl="4">
+      <w:start w:val="1"/>
+      <w:numFmt w:val="decimal"/>
+      <w:lvlText w:val="%1.%2.%3.%4.%5."/>
+      <w:lvlJc w:val="left"/>
+      <w:pPr>
+        <w:ind w:left="2232" w:hanging="792"/>
+      </w:pPr>
+    </w:lvl>
+    <w:lvl w:ilvl="5">
+      <w:start w:val="1"/>
+      <w:numFmt w:val="decimal"/>
+      <w:lvlText w:val="%1.%2.%3.%4.%5.%6."/>
+      <w:lvlJc w:val="left"/>
+      <w:pPr>
+        <w:ind w:left="2736" w:hanging="936"/>
+      </w:pPr>
+    </w:lvl>
+    <w:lvl w:ilvl="6">
+      <w:start w:val="1"/>
+      <w:numFmt w:val="decimal"/>
+      <w:lvlText w:val="%1.%2.%3.%4.%5.%6.%7."/>
+      <w:lvlJc w:val="left"/>
+      <w:pPr>
+        <w:ind w:left="3240" w:hanging="1080"/>
+      </w:pPr>
+    </w:lvl>
+    <w:lvl w:ilvl="7">
+      <w:start w:val="1"/>
+      <w:numFmt w:val="decimal"/>
+      <w:lvlText w:val="%1.%2.%3.%4.%5.%6.%7.%8."/>
+      <w:lvlJc w:val="left"/>
+      <w:pPr>
+        <w:ind w:left="3744" w:hanging="1224"/>
+      </w:pPr>
+    </w:lvl>
+    <w:lvl w:ilvl="8">
+      <w:start w:val="1"/>
+      <w:numFmt w:val="decimal"/>
+      <w:lvlText w:val="%1.%2.%3.%4.%5.%6.%7.%8.%9."/>
+      <w:lvlJc w:val="left"/>
+      <w:pPr>
+        <w:ind w:left="4320" w:hanging="1440"/>
       </w:pPr>
     </w:lvl>
   </w:abstractNum>
   <w:num w:numId="1">
+    <w:abstractNumId w:val="1"/>
+  </w:num>
+  <w:num w:numId="2">
+    <w:abstractNumId w:val="2"/>
+  </w:num>
+  <w:num w:numId="3">
+    <w:abstractNumId w:val="5"/>
+  </w:num>
+  <w:num w:numId="4">
+    <w:abstractNumId w:val="4"/>
+  </w:num>
+  <w:num w:numId="5">
     <w:abstractNumId w:val="0"/>
+  </w:num>
+  <w:num w:numId="6">
+    <w:abstractNumId w:val="3"/>
   </w:num>
 </w:numbering>
 </file>
@@ -1124,6 +1468,29 @@
     <w:qFormat/>
     <w:rsid w:val="00EC6AEB"/>
   </w:style>
+  <w:style w:type="paragraph" w:styleId="Heading1">
+    <w:name w:val="heading 1"/>
+    <w:basedOn w:val="Normal"/>
+    <w:next w:val="Normal"/>
+    <w:link w:val="Heading1Char"/>
+    <w:uiPriority w:val="9"/>
+    <w:qFormat/>
+    <w:rsid w:val="00374D38"/>
+    <w:pPr>
+      <w:keepNext/>
+      <w:keepLines/>
+      <w:spacing w:before="480"/>
+      <w:outlineLvl w:val="0"/>
+    </w:pPr>
+    <w:rPr>
+      <w:rFonts w:asciiTheme="majorHAnsi" w:eastAsiaTheme="majorEastAsia" w:hAnsiTheme="majorHAnsi" w:cstheme="majorBidi"/>
+      <w:b/>
+      <w:bCs/>
+      <w:color w:val="345A8A" w:themeColor="accent1" w:themeShade="B5"/>
+      <w:sz w:val="32"/>
+      <w:szCs w:val="32"/>
+    </w:rPr>
+  </w:style>
   <w:style w:type="character" w:default="1" w:styleId="DefaultParagraphFont">
     <w:name w:val="Default Paragraph Font"/>
     <w:uiPriority w:val="1"/>
@@ -1203,6 +1570,21 @@
       <w:ind w:left="720"/>
       <w:contextualSpacing/>
     </w:pPr>
+  </w:style>
+  <w:style w:type="character" w:customStyle="1" w:styleId="Heading1Char">
+    <w:name w:val="Heading 1 Char"/>
+    <w:basedOn w:val="DefaultParagraphFont"/>
+    <w:link w:val="Heading1"/>
+    <w:uiPriority w:val="9"/>
+    <w:rsid w:val="00374D38"/>
+    <w:rPr>
+      <w:rFonts w:asciiTheme="majorHAnsi" w:eastAsiaTheme="majorEastAsia" w:hAnsiTheme="majorHAnsi" w:cstheme="majorBidi"/>
+      <w:b/>
+      <w:bCs/>
+      <w:color w:val="345A8A" w:themeColor="accent1" w:themeShade="B5"/>
+      <w:sz w:val="32"/>
+      <w:szCs w:val="32"/>
+    </w:rPr>
   </w:style>
 </w:styles>
 </file>
@@ -1364,6 +1746,29 @@
     <w:qFormat/>
     <w:rsid w:val="00EC6AEB"/>
   </w:style>
+  <w:style w:type="paragraph" w:styleId="Heading1">
+    <w:name w:val="heading 1"/>
+    <w:basedOn w:val="Normal"/>
+    <w:next w:val="Normal"/>
+    <w:link w:val="Heading1Char"/>
+    <w:uiPriority w:val="9"/>
+    <w:qFormat/>
+    <w:rsid w:val="00374D38"/>
+    <w:pPr>
+      <w:keepNext/>
+      <w:keepLines/>
+      <w:spacing w:before="480"/>
+      <w:outlineLvl w:val="0"/>
+    </w:pPr>
+    <w:rPr>
+      <w:rFonts w:asciiTheme="majorHAnsi" w:eastAsiaTheme="majorEastAsia" w:hAnsiTheme="majorHAnsi" w:cstheme="majorBidi"/>
+      <w:b/>
+      <w:bCs/>
+      <w:color w:val="345A8A" w:themeColor="accent1" w:themeShade="B5"/>
+      <w:sz w:val="32"/>
+      <w:szCs w:val="32"/>
+    </w:rPr>
+  </w:style>
   <w:style w:type="character" w:default="1" w:styleId="DefaultParagraphFont">
     <w:name w:val="Default Paragraph Font"/>
     <w:uiPriority w:val="1"/>
@@ -1443,6 +1848,21 @@
       <w:ind w:left="720"/>
       <w:contextualSpacing/>
     </w:pPr>
+  </w:style>
+  <w:style w:type="character" w:customStyle="1" w:styleId="Heading1Char">
+    <w:name w:val="Heading 1 Char"/>
+    <w:basedOn w:val="DefaultParagraphFont"/>
+    <w:link w:val="Heading1"/>
+    <w:uiPriority w:val="9"/>
+    <w:rsid w:val="00374D38"/>
+    <w:rPr>
+      <w:rFonts w:asciiTheme="majorHAnsi" w:eastAsiaTheme="majorEastAsia" w:hAnsiTheme="majorHAnsi" w:cstheme="majorBidi"/>
+      <w:b/>
+      <w:bCs/>
+      <w:color w:val="345A8A" w:themeColor="accent1" w:themeShade="B5"/>
+      <w:sz w:val="32"/>
+      <w:szCs w:val="32"/>
+    </w:rPr>
   </w:style>
 </w:styles>
 </file>

</xml_diff>